<commit_message>
ultimos apuntes antes de clase
</commit_message>
<xml_diff>
--- a/1.4/1_4_2_Actividad Usando Estructuras de Iteración para Procesar Información Masiva.docx
+++ b/1.4/1_4_2_Actividad Usando Estructuras de Iteración para Procesar Información Masiva.docx
@@ -1,6 +1,6 @@
 
 <file path=word/document.xml><?xml version="1.0" encoding="utf-8"?>
-<w:document xmlns:wpc="http://schemas.microsoft.com/office/word/2010/wordprocessingCanvas" xmlns:cx="http://schemas.microsoft.com/office/drawing/2014/chartex" xmlns:cx1="http://schemas.microsoft.com/office/drawing/2015/9/8/chartex" xmlns:cx2="http://schemas.microsoft.com/office/drawing/2015/10/21/chartex" xmlns:cx3="http://schemas.microsoft.com/office/drawing/2016/5/9/chartex" xmlns:cx4="http://schemas.microsoft.com/office/drawing/2016/5/10/chartex" xmlns:cx5="http://schemas.microsoft.com/office/drawing/2016/5/11/chartex" xmlns:cx6="http://schemas.microsoft.com/office/drawing/2016/5/12/chartex" xmlns:cx7="http://schemas.microsoft.com/office/drawing/2016/5/13/chartex" xmlns:cx8="http://schemas.microsoft.com/office/drawing/2016/5/14/chartex" xmlns:mc="http://schemas.openxmlformats.org/markup-compatibility/2006" xmlns:aink="http://schemas.microsoft.com/office/drawing/2016/ink" xmlns:am3d="http://schemas.microsoft.com/office/drawing/2017/model3d" xmlns:o="urn:schemas-microsoft-com:office:office" xmlns:r="http://schemas.openxmlformats.org/officeDocument/2006/relationships" xmlns:m="http://schemas.openxmlformats.org/officeDocument/2006/math" xmlns:v="urn:schemas-microsoft-com:vml" xmlns:wp14="http://schemas.microsoft.com/office/word/2010/wordprocessingDrawing" xmlns:wp="http://schemas.openxmlformats.org/drawingml/2006/wordprocessingDrawing" xmlns:w10="urn:schemas-microsoft-com:office:word" xmlns:w="http://schemas.openxmlformats.org/wordprocessingml/2006/main" xmlns:w14="http://schemas.microsoft.com/office/word/2010/wordml" xmlns:w15="http://schemas.microsoft.com/office/word/2012/wordml" xmlns:w16cid="http://schemas.microsoft.com/office/word/2016/wordml/cid" xmlns:w16se="http://schemas.microsoft.com/office/word/2015/wordml/symex" xmlns:wpg="http://schemas.microsoft.com/office/word/2010/wordprocessingGroup" xmlns:wpi="http://schemas.microsoft.com/office/word/2010/wordprocessingInk" xmlns:wne="http://schemas.microsoft.com/office/word/2006/wordml" xmlns:wps="http://schemas.microsoft.com/office/word/2010/wordprocessingShape" mc:Ignorable="w14 w15 w16se w16cid wp14">
+<w:document xmlns:wpc="http://schemas.microsoft.com/office/word/2010/wordprocessingCanvas" xmlns:cx="http://schemas.microsoft.com/office/drawing/2014/chartex" xmlns:cx1="http://schemas.microsoft.com/office/drawing/2015/9/8/chartex" xmlns:cx2="http://schemas.microsoft.com/office/drawing/2015/10/21/chartex" xmlns:cx3="http://schemas.microsoft.com/office/drawing/2016/5/9/chartex" xmlns:cx4="http://schemas.microsoft.com/office/drawing/2016/5/10/chartex" xmlns:cx5="http://schemas.microsoft.com/office/drawing/2016/5/11/chartex" xmlns:cx6="http://schemas.microsoft.com/office/drawing/2016/5/12/chartex" xmlns:cx7="http://schemas.microsoft.com/office/drawing/2016/5/13/chartex" xmlns:cx8="http://schemas.microsoft.com/office/drawing/2016/5/14/chartex" xmlns:mc="http://schemas.openxmlformats.org/markup-compatibility/2006" xmlns:aink="http://schemas.microsoft.com/office/drawing/2016/ink" xmlns:am3d="http://schemas.microsoft.com/office/drawing/2017/model3d" xmlns:o="urn:schemas-microsoft-com:office:office" xmlns:oel="http://schemas.microsoft.com/office/2019/extlst" xmlns:r="http://schemas.openxmlformats.org/officeDocument/2006/relationships" xmlns:m="http://schemas.openxmlformats.org/officeDocument/2006/math" xmlns:v="urn:schemas-microsoft-com:vml" xmlns:wp14="http://schemas.microsoft.com/office/word/2010/wordprocessingDrawing" xmlns:wp="http://schemas.openxmlformats.org/drawingml/2006/wordprocessingDrawing" xmlns:w10="urn:schemas-microsoft-com:office:word" xmlns:w="http://schemas.openxmlformats.org/wordprocessingml/2006/main" xmlns:w14="http://schemas.microsoft.com/office/word/2010/wordml" xmlns:w15="http://schemas.microsoft.com/office/word/2012/wordml" xmlns:w16cex="http://schemas.microsoft.com/office/word/2018/wordml/cex" xmlns:w16cid="http://schemas.microsoft.com/office/word/2016/wordml/cid" xmlns:w16="http://schemas.microsoft.com/office/word/2018/wordml" xmlns:w16sdtdh="http://schemas.microsoft.com/office/word/2020/wordml/sdtdatahash" xmlns:w16se="http://schemas.microsoft.com/office/word/2015/wordml/symex" xmlns:wpg="http://schemas.microsoft.com/office/word/2010/wordprocessingGroup" xmlns:wpi="http://schemas.microsoft.com/office/word/2010/wordprocessingInk" xmlns:wne="http://schemas.microsoft.com/office/word/2006/wordml" xmlns:wps="http://schemas.microsoft.com/office/word/2010/wordprocessingShape" mc:Ignorable="w14 w15 w16se w16cid w16 w16cex w16sdtdh wp14">
   <w:body>
     <w:p>
       <w:pPr>
@@ -248,7 +248,25 @@
                 <w:sz w:val="18"/>
                 <w:szCs w:val="18"/>
               </w:rPr>
-              <w:t>Experiencia de Aprendizaje N° 1</w:t>
+              <w:t xml:space="preserve">Experiencia de Aprendizaje </w:t>
+            </w:r>
+            <w:proofErr w:type="spellStart"/>
+            <w:r>
+              <w:rPr>
+                <w:rFonts w:asciiTheme="minorHAnsi" w:hAnsiTheme="minorHAnsi" w:cstheme="minorHAnsi"/>
+                <w:sz w:val="18"/>
+                <w:szCs w:val="18"/>
+              </w:rPr>
+              <w:t>N°</w:t>
+            </w:r>
+            <w:proofErr w:type="spellEnd"/>
+            <w:r>
+              <w:rPr>
+                <w:rFonts w:asciiTheme="minorHAnsi" w:hAnsiTheme="minorHAnsi" w:cstheme="minorHAnsi"/>
+                <w:sz w:val="18"/>
+                <w:szCs w:val="18"/>
+              </w:rPr>
+              <w:t xml:space="preserve"> 1</w:t>
             </w:r>
           </w:p>
         </w:tc>
@@ -309,7 +327,25 @@
                 <w:sz w:val="18"/>
                 <w:szCs w:val="18"/>
               </w:rPr>
-              <w:t xml:space="preserve">Actividad N° </w:t>
+              <w:t xml:space="preserve">Actividad </w:t>
+            </w:r>
+            <w:proofErr w:type="spellStart"/>
+            <w:r>
+              <w:rPr>
+                <w:rFonts w:asciiTheme="minorHAnsi" w:hAnsiTheme="minorHAnsi" w:cstheme="minorHAnsi"/>
+                <w:sz w:val="18"/>
+                <w:szCs w:val="18"/>
+              </w:rPr>
+              <w:t>N°</w:t>
+            </w:r>
+            <w:proofErr w:type="spellEnd"/>
+            <w:r>
+              <w:rPr>
+                <w:rFonts w:asciiTheme="minorHAnsi" w:hAnsiTheme="minorHAnsi" w:cstheme="minorHAnsi"/>
+                <w:sz w:val="18"/>
+                <w:szCs w:val="18"/>
+              </w:rPr>
+              <w:t xml:space="preserve"> </w:t>
             </w:r>
             <w:r>
               <w:rPr>
@@ -417,6 +453,7 @@
                 <w:szCs w:val="18"/>
               </w:rPr>
             </w:pPr>
+            <w:proofErr w:type="gramStart"/>
             <w:r>
               <w:rPr>
                 <w:rStyle w:val="Textoennegrita"/>
@@ -465,7 +502,16 @@
                 <w:sz w:val="18"/>
                 <w:szCs w:val="18"/>
               </w:rPr>
-              <w:t>Actividad Usando Estructuras de Iteración para Procesar Información Masiva</w:t>
+              <w:t>Actividad</w:t>
+            </w:r>
+            <w:proofErr w:type="gramEnd"/>
+            <w:r>
+              <w:rPr>
+                <w:rFonts w:asciiTheme="minorHAnsi" w:hAnsiTheme="minorHAnsi" w:cstheme="minorHAnsi"/>
+                <w:sz w:val="18"/>
+                <w:szCs w:val="18"/>
+              </w:rPr>
+              <w:t xml:space="preserve"> Usando Estructuras de Iteración para Procesar Información Masiva</w:t>
             </w:r>
           </w:p>
         </w:tc>
@@ -721,7 +767,27 @@
                 <w:sz w:val="18"/>
                 <w:szCs w:val="18"/>
               </w:rPr>
-              <w:t>Utiliza variables de tipo escalar y bind que permitan almacenar y manipular datos para solucionar los requerimientos de información planteados.</w:t>
+              <w:t xml:space="preserve">Utiliza variables de tipo escalar y </w:t>
+            </w:r>
+            <w:proofErr w:type="spellStart"/>
+            <w:r>
+              <w:rPr>
+                <w:rFonts w:asciiTheme="minorHAnsi" w:hAnsiTheme="minorHAnsi" w:cstheme="minorHAnsi"/>
+                <w:bCs/>
+                <w:sz w:val="18"/>
+                <w:szCs w:val="18"/>
+              </w:rPr>
+              <w:t>bind</w:t>
+            </w:r>
+            <w:proofErr w:type="spellEnd"/>
+            <w:r>
+              <w:rPr>
+                <w:rFonts w:asciiTheme="minorHAnsi" w:hAnsiTheme="minorHAnsi" w:cstheme="minorHAnsi"/>
+                <w:bCs/>
+                <w:sz w:val="18"/>
+                <w:szCs w:val="18"/>
+              </w:rPr>
+              <w:t xml:space="preserve"> que permitan almacenar y manipular datos para solucionar los requerimientos de información planteados.</w:t>
             </w:r>
           </w:p>
           <w:p>
@@ -1122,7 +1188,27 @@
           <w:sz w:val="20"/>
           <w:szCs w:val="20"/>
         </w:rPr>
-        <w:t>usando la herramienta de desarrollo Oracle SQL Developer, deberán crear las tablas en la base de datos y construir las soluciones de la primera etapa del desarrollo de las nuevas aplicaciones requeridas por TRUCK RENTAL, que consiste en los último procesos que se requieren para la gestión del personal y de los arriendos de camiones, y que se plantean en cada caso</w:t>
+        <w:t xml:space="preserve">usando la herramienta de desarrollo Oracle SQL </w:t>
+      </w:r>
+      <w:proofErr w:type="spellStart"/>
+      <w:r>
+        <w:rPr>
+          <w:rFonts w:asciiTheme="minorHAnsi" w:hAnsiTheme="minorHAnsi" w:cstheme="minorHAnsi"/>
+          <w:bCs/>
+          <w:sz w:val="20"/>
+          <w:szCs w:val="20"/>
+        </w:rPr>
+        <w:t>Developer</w:t>
+      </w:r>
+      <w:proofErr w:type="spellEnd"/>
+      <w:r>
+        <w:rPr>
+          <w:rFonts w:asciiTheme="minorHAnsi" w:hAnsiTheme="minorHAnsi" w:cstheme="minorHAnsi"/>
+          <w:bCs/>
+          <w:sz w:val="20"/>
+          <w:szCs w:val="20"/>
+        </w:rPr>
+        <w:t>, deberán crear las tablas en la base de datos y construir las soluciones de la primera etapa del desarrollo de las nuevas aplicaciones requeridas por TRUCK RENTAL, que consiste en los último procesos que se requieren para la gestión del personal y de los arriendos de camiones, y que se plantean en cada caso</w:t>
       </w:r>
       <w:r>
         <w:rPr>
@@ -1424,7 +1510,25 @@
           <w:sz w:val="20"/>
           <w:szCs w:val="20"/>
         </w:rPr>
-        <w:t>, ejecute el script crea_pobla_tablas_bd_TRUCK_RENTAL.sql para crear y poblar las tablas del Modelo de Datos que se adjunta como ANEXO A. Estas son las tablas que se debe utilizar para construir las soluciones a los requerimientos de información planteados en cada caso.</w:t>
+        <w:t xml:space="preserve">, ejecute el script </w:t>
+      </w:r>
+      <w:proofErr w:type="spellStart"/>
+      <w:r>
+        <w:rPr>
+          <w:rFonts w:asciiTheme="minorHAnsi" w:hAnsiTheme="minorHAnsi" w:cstheme="minorHAnsi"/>
+          <w:sz w:val="20"/>
+          <w:szCs w:val="20"/>
+        </w:rPr>
+        <w:t>crea_pobla_tablas_bd_TRUCK_RENTAL.sql</w:t>
+      </w:r>
+      <w:proofErr w:type="spellEnd"/>
+      <w:r>
+        <w:rPr>
+          <w:rFonts w:asciiTheme="minorHAnsi" w:hAnsiTheme="minorHAnsi" w:cstheme="minorHAnsi"/>
+          <w:sz w:val="20"/>
+          <w:szCs w:val="20"/>
+        </w:rPr>
+        <w:t xml:space="preserve"> para crear y poblar las tablas del Modelo de Datos que se adjunta como ANEXO A. Estas son las tablas que se debe utilizar para construir las soluciones a los requerimientos de información planteados en cada caso.</w:t>
       </w:r>
     </w:p>
     <w:p>
@@ -1810,7 +1914,7 @@
                     </pic:cNvPicPr>
                   </pic:nvPicPr>
                   <pic:blipFill>
-                    <a:blip r:embed="rId8">
+                    <a:blip r:embed="rId11">
                       <a:extLst>
                         <a:ext uri="{28A0092B-C50C-407E-A947-70E740481C1C}">
                           <a14:useLocalDpi xmlns:a14="http://schemas.microsoft.com/office/drawing/2010/main" val="0"/>
@@ -2087,7 +2191,25 @@
           <w:szCs w:val="20"/>
         </w:rPr>
         <w:lastRenderedPageBreak/>
-        <w:t xml:space="preserve">Cada uno de ellos tiene como labor apoyar todo el proceso de arriendo entregando al cliente un servicio de excelencia. De acuerdo a las políticas internar en TRUCK RENTAL existen cuatro tipos de categorización de los clientes: </w:t>
+        <w:t xml:space="preserve">Cada uno de ellos tiene como labor apoyar todo el proceso de arriendo entregando al cliente un servicio de excelencia. </w:t>
+      </w:r>
+      <w:proofErr w:type="gramStart"/>
+      <w:r>
+        <w:rPr>
+          <w:rFonts w:asciiTheme="minorHAnsi" w:hAnsiTheme="minorHAnsi" w:cstheme="minorHAnsi"/>
+          <w:sz w:val="20"/>
+          <w:szCs w:val="20"/>
+        </w:rPr>
+        <w:t>De acuerdo a</w:t>
+      </w:r>
+      <w:proofErr w:type="gramEnd"/>
+      <w:r>
+        <w:rPr>
+          <w:rFonts w:asciiTheme="minorHAnsi" w:hAnsiTheme="minorHAnsi" w:cstheme="minorHAnsi"/>
+          <w:sz w:val="20"/>
+          <w:szCs w:val="20"/>
+        </w:rPr>
+        <w:t xml:space="preserve"> las políticas internar en TRUCK RENTAL existen cuatro tipos de categorización de los clientes: </w:t>
       </w:r>
     </w:p>
     <w:p>
@@ -2207,7 +2329,25 @@
           <w:sz w:val="20"/>
           <w:szCs w:val="20"/>
         </w:rPr>
-        <w:t>El cobro por concepto de arriendo es diario y el valor lo establece la empresa de acuerdo al modelo y año del camión. El cliente además debe pagar una garantía (que también se cobra por día de arriendo) dinero que se le reintegra una vez que los ingenieros mecánicos de TRUCK RENTAL dan la aprobación de la devolución del camión arrendado. El cobro completo o parcial de la garantía de arriendo se puede hacer efectivo por las siguientes razones:</w:t>
+        <w:t xml:space="preserve">El cobro por concepto de arriendo es diario y el valor lo establece la empresa </w:t>
+      </w:r>
+      <w:proofErr w:type="gramStart"/>
+      <w:r>
+        <w:rPr>
+          <w:rFonts w:asciiTheme="minorHAnsi" w:hAnsiTheme="minorHAnsi" w:cstheme="minorHAnsi"/>
+          <w:sz w:val="20"/>
+          <w:szCs w:val="20"/>
+        </w:rPr>
+        <w:t>de acuerdo al</w:t>
+      </w:r>
+      <w:proofErr w:type="gramEnd"/>
+      <w:r>
+        <w:rPr>
+          <w:rFonts w:asciiTheme="minorHAnsi" w:hAnsiTheme="minorHAnsi" w:cstheme="minorHAnsi"/>
+          <w:sz w:val="20"/>
+          <w:szCs w:val="20"/>
+        </w:rPr>
+        <w:t xml:space="preserve"> modelo y año del camión. El cliente además debe pagar una garantía (que también se cobra por día de arriendo) dinero que se le reintegra una vez que los ingenieros mecánicos de TRUCK RENTAL dan la aprobación de la devolución del camión arrendado. El cobro completo o parcial de la garantía de arriendo se puede hacer efectivo por las siguientes razones:</w:t>
       </w:r>
     </w:p>
     <w:p>
@@ -2302,7 +2442,25 @@
           <w:sz w:val="20"/>
           <w:szCs w:val="20"/>
         </w:rPr>
-        <w:t xml:space="preserve">La devolución de cualquier vehículo arrendado se debe efectuar al día siguiente de la fecha de término del arriendo (en cualquier horario). Si la entrega se efectúa en forma posterior, es decir fuera de plazo, implica un cobro de multa al cliente, valor que está definido de acuerdo a los días de atraso de entrega. </w:t>
+        <w:t xml:space="preserve">La devolución de cualquier vehículo arrendado se debe efectuar al día siguiente de la fecha de término del arriendo (en cualquier horario). Si la entrega se efectúa en forma posterior, es decir fuera de plazo, implica un cobro de multa al cliente, valor que está definido </w:t>
+      </w:r>
+      <w:proofErr w:type="gramStart"/>
+      <w:r>
+        <w:rPr>
+          <w:rFonts w:asciiTheme="minorHAnsi" w:hAnsiTheme="minorHAnsi" w:cstheme="minorHAnsi"/>
+          <w:sz w:val="20"/>
+          <w:szCs w:val="20"/>
+        </w:rPr>
+        <w:t>de acuerdo a</w:t>
+      </w:r>
+      <w:proofErr w:type="gramEnd"/>
+      <w:r>
+        <w:rPr>
+          <w:rFonts w:asciiTheme="minorHAnsi" w:hAnsiTheme="minorHAnsi" w:cstheme="minorHAnsi"/>
+          <w:sz w:val="20"/>
+          <w:szCs w:val="20"/>
+        </w:rPr>
+        <w:t xml:space="preserve"> los días de atraso de entrega. </w:t>
       </w:r>
     </w:p>
     <w:p>
@@ -2529,6 +2687,7 @@
           <w:u w:val="single"/>
         </w:rPr>
       </w:pPr>
+      <w:proofErr w:type="gramStart"/>
       <w:r>
         <w:rPr>
           <w:rFonts w:asciiTheme="minorHAnsi" w:hAnsiTheme="minorHAnsi" w:cstheme="minorHAnsi"/>
@@ -2540,6 +2699,7 @@
         <w:lastRenderedPageBreak/>
         <w:t>REQUERIMIENTOS A RESOLVER</w:t>
       </w:r>
+      <w:proofErr w:type="gramEnd"/>
     </w:p>
     <w:p>
       <w:pPr>
@@ -3133,13 +3293,23 @@
           <w:szCs w:val="20"/>
         </w:rPr>
       </w:pPr>
-      <w:r>
-        <w:rPr>
-          <w:rFonts w:asciiTheme="minorHAnsi" w:hAnsiTheme="minorHAnsi" w:cstheme="minorHAnsi"/>
-          <w:sz w:val="20"/>
-          <w:szCs w:val="20"/>
-        </w:rPr>
-        <w:t xml:space="preserve">De acuerdo a esto, la nueva aplicación que apoyará la gestión del negocio debe considerar un </w:t>
+      <w:proofErr w:type="gramStart"/>
+      <w:r>
+        <w:rPr>
+          <w:rFonts w:asciiTheme="minorHAnsi" w:hAnsiTheme="minorHAnsi" w:cstheme="minorHAnsi"/>
+          <w:sz w:val="20"/>
+          <w:szCs w:val="20"/>
+        </w:rPr>
+        <w:t>De acuerdo a</w:t>
+      </w:r>
+      <w:proofErr w:type="gramEnd"/>
+      <w:r>
+        <w:rPr>
+          <w:rFonts w:asciiTheme="minorHAnsi" w:hAnsiTheme="minorHAnsi" w:cstheme="minorHAnsi"/>
+          <w:sz w:val="20"/>
+          <w:szCs w:val="20"/>
+        </w:rPr>
+        <w:t xml:space="preserve"> esto, la nueva aplicación que apoyará la gestión del negocio debe considerar un </w:t>
       </w:r>
       <w:r>
         <w:rPr>
@@ -3822,7 +3992,7 @@
                     </pic:cNvPicPr>
                   </pic:nvPicPr>
                   <pic:blipFill>
-                    <a:blip r:embed="rId9" cstate="print">
+                    <a:blip r:embed="rId12" cstate="print">
                       <a:extLst>
                         <a:ext uri="{28A0092B-C50C-407E-A947-70E740481C1C}">
                           <a14:useLocalDpi xmlns:a14="http://schemas.microsoft.com/office/drawing/2010/main" val="0"/>
@@ -3944,7 +4114,61 @@
           <w:sz w:val="20"/>
           <w:szCs w:val="20"/>
         </w:rPr>
-        <w:t xml:space="preserve"> por ejemplo, los empleados del área finanzas utilizan el usuario trfinanzas, los empleados encargados de los arriendos de camiones utilizan el usuario trarriendos, los del área administrativa utilizan el usuario tradministracion, etc. </w:t>
+        <w:t xml:space="preserve"> por ejemplo, los empleados del área finanzas utilizan el usuario </w:t>
+      </w:r>
+      <w:proofErr w:type="spellStart"/>
+      <w:r>
+        <w:rPr>
+          <w:rFonts w:asciiTheme="minorHAnsi" w:hAnsiTheme="minorHAnsi" w:cstheme="minorHAnsi"/>
+          <w:sz w:val="20"/>
+          <w:szCs w:val="20"/>
+        </w:rPr>
+        <w:t>trfinanzas</w:t>
+      </w:r>
+      <w:proofErr w:type="spellEnd"/>
+      <w:r>
+        <w:rPr>
+          <w:rFonts w:asciiTheme="minorHAnsi" w:hAnsiTheme="minorHAnsi" w:cstheme="minorHAnsi"/>
+          <w:sz w:val="20"/>
+          <w:szCs w:val="20"/>
+        </w:rPr>
+        <w:t xml:space="preserve">, los empleados encargados de los arriendos de camiones utilizan el usuario </w:t>
+      </w:r>
+      <w:proofErr w:type="spellStart"/>
+      <w:r>
+        <w:rPr>
+          <w:rFonts w:asciiTheme="minorHAnsi" w:hAnsiTheme="minorHAnsi" w:cstheme="minorHAnsi"/>
+          <w:sz w:val="20"/>
+          <w:szCs w:val="20"/>
+        </w:rPr>
+        <w:t>trarriendos</w:t>
+      </w:r>
+      <w:proofErr w:type="spellEnd"/>
+      <w:r>
+        <w:rPr>
+          <w:rFonts w:asciiTheme="minorHAnsi" w:hAnsiTheme="minorHAnsi" w:cstheme="minorHAnsi"/>
+          <w:sz w:val="20"/>
+          <w:szCs w:val="20"/>
+        </w:rPr>
+        <w:t xml:space="preserve">, los del área administrativa utilizan el usuario </w:t>
+      </w:r>
+      <w:proofErr w:type="spellStart"/>
+      <w:r>
+        <w:rPr>
+          <w:rFonts w:asciiTheme="minorHAnsi" w:hAnsiTheme="minorHAnsi" w:cstheme="minorHAnsi"/>
+          <w:sz w:val="20"/>
+          <w:szCs w:val="20"/>
+        </w:rPr>
+        <w:t>tradministracion</w:t>
+      </w:r>
+      <w:proofErr w:type="spellEnd"/>
+      <w:r>
+        <w:rPr>
+          <w:rFonts w:asciiTheme="minorHAnsi" w:hAnsiTheme="minorHAnsi" w:cstheme="minorHAnsi"/>
+          <w:sz w:val="20"/>
+          <w:szCs w:val="20"/>
+        </w:rPr>
+        <w:t xml:space="preserve">, etc. </w:t>
       </w:r>
     </w:p>
     <w:p>
@@ -4057,6 +4281,7 @@
           <w:szCs w:val="20"/>
         </w:rPr>
       </w:pPr>
+      <w:proofErr w:type="gramStart"/>
       <w:r>
         <w:rPr>
           <w:rFonts w:asciiTheme="minorHAnsi" w:hAnsiTheme="minorHAnsi" w:cstheme="minorHAnsi"/>
@@ -4064,7 +4289,16 @@
           <w:szCs w:val="20"/>
         </w:rPr>
         <w:lastRenderedPageBreak/>
-        <w:t>De acuerdo a esto, uno de los requerimientos que el rediseño de las aplicaciones de TRUCK RENTAL debe considerar es la construcción de un módulo de seguridad que permita poder generar y controlar los usuarios y claves considerando las siguientes normas:</w:t>
+        <w:t>De acuerdo a</w:t>
+      </w:r>
+      <w:proofErr w:type="gramEnd"/>
+      <w:r>
+        <w:rPr>
+          <w:rFonts w:asciiTheme="minorHAnsi" w:hAnsiTheme="minorHAnsi" w:cstheme="minorHAnsi"/>
+          <w:sz w:val="20"/>
+          <w:szCs w:val="20"/>
+        </w:rPr>
+        <w:t xml:space="preserve"> esto, uno de los requerimientos que el rediseño de las aplicaciones de TRUCK RENTAL debe considerar es la construcción de un módulo de seguridad que permita poder generar y controlar los usuarios y claves considerando las siguientes normas:</w:t>
       </w:r>
     </w:p>
     <w:p>
@@ -4136,15 +4370,7 @@
           <w:sz w:val="20"/>
           <w:szCs w:val="20"/>
         </w:rPr>
-        <w:t>Nombre de Usuario</w:t>
-      </w:r>
-      <w:r>
-        <w:rPr>
-          <w:rFonts w:asciiTheme="minorHAnsi" w:hAnsiTheme="minorHAnsi" w:cstheme="minorHAnsi"/>
-          <w:sz w:val="20"/>
-          <w:szCs w:val="20"/>
-        </w:rPr>
-        <w:t xml:space="preserve"> será la unión de:</w:t>
+        <w:t>Nombre de Usuario será la unión de:</w:t>
       </w:r>
     </w:p>
     <w:p>
@@ -4160,13 +4386,15 @@
           <w:rFonts w:asciiTheme="minorHAnsi" w:hAnsiTheme="minorHAnsi" w:cstheme="minorHAnsi"/>
           <w:sz w:val="20"/>
           <w:szCs w:val="20"/>
-        </w:rPr>
-      </w:pPr>
-      <w:r>
-        <w:rPr>
-          <w:rFonts w:asciiTheme="minorHAnsi" w:hAnsiTheme="minorHAnsi" w:cstheme="minorHAnsi"/>
-          <w:sz w:val="20"/>
-          <w:szCs w:val="20"/>
+          <w:highlight w:val="yellow"/>
+        </w:rPr>
+      </w:pPr>
+      <w:r>
+        <w:rPr>
+          <w:rFonts w:asciiTheme="minorHAnsi" w:hAnsiTheme="minorHAnsi" w:cstheme="minorHAnsi"/>
+          <w:sz w:val="20"/>
+          <w:szCs w:val="20"/>
+          <w:highlight w:val="yellow"/>
         </w:rPr>
         <w:t>La primera letra de su estado civil</w:t>
       </w:r>
@@ -4175,6 +4403,7 @@
           <w:rFonts w:asciiTheme="minorHAnsi" w:hAnsiTheme="minorHAnsi" w:cstheme="minorHAnsi"/>
           <w:sz w:val="20"/>
           <w:szCs w:val="20"/>
+          <w:highlight w:val="yellow"/>
         </w:rPr>
         <w:t xml:space="preserve"> en minúscula</w:t>
       </w:r>
@@ -4192,23 +4421,17 @@
           <w:rFonts w:asciiTheme="minorHAnsi" w:hAnsiTheme="minorHAnsi" w:cstheme="minorHAnsi"/>
           <w:sz w:val="20"/>
           <w:szCs w:val="20"/>
-        </w:rPr>
-      </w:pPr>
-      <w:r>
-        <w:rPr>
-          <w:rFonts w:asciiTheme="minorHAnsi" w:hAnsiTheme="minorHAnsi" w:cstheme="minorHAnsi"/>
-          <w:sz w:val="20"/>
-          <w:szCs w:val="20"/>
-        </w:rPr>
-        <w:t xml:space="preserve">Las </w:t>
-      </w:r>
-      <w:r>
-        <w:rPr>
-          <w:rFonts w:asciiTheme="minorHAnsi" w:hAnsiTheme="minorHAnsi" w:cstheme="minorHAnsi"/>
-          <w:sz w:val="20"/>
-          <w:szCs w:val="20"/>
-        </w:rPr>
-        <w:t>tres primeras letras del primer nombre del empleado</w:t>
+          <w:highlight w:val="yellow"/>
+        </w:rPr>
+      </w:pPr>
+      <w:r>
+        <w:rPr>
+          <w:rFonts w:asciiTheme="minorHAnsi" w:hAnsiTheme="minorHAnsi" w:cstheme="minorHAnsi"/>
+          <w:sz w:val="20"/>
+          <w:szCs w:val="20"/>
+          <w:highlight w:val="yellow"/>
+        </w:rPr>
+        <w:t>Las tres primeras letras del primer nombre del empleado</w:t>
       </w:r>
     </w:p>
     <w:p>
@@ -4224,23 +4447,17 @@
           <w:rFonts w:asciiTheme="minorHAnsi" w:hAnsiTheme="minorHAnsi" w:cstheme="minorHAnsi"/>
           <w:sz w:val="20"/>
           <w:szCs w:val="20"/>
-        </w:rPr>
-      </w:pPr>
-      <w:r>
-        <w:rPr>
-          <w:rFonts w:asciiTheme="minorHAnsi" w:hAnsiTheme="minorHAnsi" w:cstheme="minorHAnsi"/>
-          <w:sz w:val="20"/>
-          <w:szCs w:val="20"/>
-        </w:rPr>
-        <w:t xml:space="preserve">El </w:t>
-      </w:r>
-      <w:r>
-        <w:rPr>
-          <w:rFonts w:asciiTheme="minorHAnsi" w:hAnsiTheme="minorHAnsi" w:cstheme="minorHAnsi"/>
-          <w:sz w:val="20"/>
-          <w:szCs w:val="20"/>
-        </w:rPr>
-        <w:t>largo de su primer nombre</w:t>
+          <w:highlight w:val="yellow"/>
+        </w:rPr>
+      </w:pPr>
+      <w:r>
+        <w:rPr>
+          <w:rFonts w:asciiTheme="minorHAnsi" w:hAnsiTheme="minorHAnsi" w:cstheme="minorHAnsi"/>
+          <w:sz w:val="20"/>
+          <w:szCs w:val="20"/>
+          <w:highlight w:val="yellow"/>
+        </w:rPr>
+        <w:t>El largo de su primer nombre</w:t>
       </w:r>
     </w:p>
     <w:p>
@@ -4256,34 +4473,27 @@
           <w:rFonts w:asciiTheme="minorHAnsi" w:hAnsiTheme="minorHAnsi" w:cstheme="minorHAnsi"/>
           <w:sz w:val="20"/>
           <w:szCs w:val="20"/>
-        </w:rPr>
-      </w:pPr>
-      <w:r>
-        <w:rPr>
-          <w:rFonts w:asciiTheme="minorHAnsi" w:hAnsiTheme="minorHAnsi" w:cstheme="minorHAnsi"/>
-          <w:sz w:val="20"/>
-          <w:szCs w:val="20"/>
-        </w:rPr>
-        <w:t>U</w:t>
-      </w:r>
-      <w:r>
-        <w:rPr>
-          <w:rFonts w:asciiTheme="minorHAnsi" w:hAnsiTheme="minorHAnsi" w:cstheme="minorHAnsi"/>
-          <w:sz w:val="20"/>
-          <w:szCs w:val="20"/>
-        </w:rPr>
-        <w:t>n ASTER</w:t>
-      </w:r>
-      <w:r>
-        <w:rPr>
-          <w:rFonts w:asciiTheme="minorHAnsi" w:hAnsiTheme="minorHAnsi" w:cstheme="minorHAnsi"/>
-          <w:sz w:val="20"/>
-          <w:szCs w:val="20"/>
+          <w:highlight w:val="yellow"/>
+        </w:rPr>
+      </w:pPr>
+      <w:r>
+        <w:rPr>
+          <w:rFonts w:asciiTheme="minorHAnsi" w:hAnsiTheme="minorHAnsi" w:cstheme="minorHAnsi"/>
+          <w:sz w:val="20"/>
+          <w:szCs w:val="20"/>
+          <w:highlight w:val="yellow"/>
+        </w:rPr>
+        <w:t>Un ASTER</w:t>
+      </w:r>
+      <w:r>
+        <w:rPr>
+          <w:rFonts w:asciiTheme="minorHAnsi" w:hAnsiTheme="minorHAnsi" w:cstheme="minorHAnsi"/>
+          <w:sz w:val="20"/>
+          <w:szCs w:val="20"/>
+          <w:highlight w:val="yellow"/>
         </w:rPr>
         <w:t>ISCO</w:t>
       </w:r>
-      <w:bookmarkStart w:id="5" w:name="_GoBack"/>
-      <w:bookmarkEnd w:id="5"/>
     </w:p>
     <w:p>
       <w:pPr>
@@ -4298,23 +4508,17 @@
           <w:rFonts w:asciiTheme="minorHAnsi" w:hAnsiTheme="minorHAnsi" w:cstheme="minorHAnsi"/>
           <w:sz w:val="20"/>
           <w:szCs w:val="20"/>
-        </w:rPr>
-      </w:pPr>
-      <w:r>
-        <w:rPr>
-          <w:rFonts w:asciiTheme="minorHAnsi" w:hAnsiTheme="minorHAnsi" w:cstheme="minorHAnsi"/>
-          <w:sz w:val="20"/>
-          <w:szCs w:val="20"/>
-        </w:rPr>
-        <w:t xml:space="preserve">El </w:t>
-      </w:r>
-      <w:r>
-        <w:rPr>
-          <w:rFonts w:asciiTheme="minorHAnsi" w:hAnsiTheme="minorHAnsi" w:cstheme="minorHAnsi"/>
-          <w:sz w:val="20"/>
-          <w:szCs w:val="20"/>
-        </w:rPr>
-        <w:t>último dígito de su sueldo base</w:t>
+          <w:highlight w:val="yellow"/>
+        </w:rPr>
+      </w:pPr>
+      <w:r>
+        <w:rPr>
+          <w:rFonts w:asciiTheme="minorHAnsi" w:hAnsiTheme="minorHAnsi" w:cstheme="minorHAnsi"/>
+          <w:sz w:val="20"/>
+          <w:szCs w:val="20"/>
+          <w:highlight w:val="yellow"/>
+        </w:rPr>
+        <w:t>El último dígito de su sueldo base</w:t>
       </w:r>
     </w:p>
     <w:p>
@@ -4330,23 +4534,17 @@
           <w:rFonts w:asciiTheme="minorHAnsi" w:hAnsiTheme="minorHAnsi" w:cstheme="minorHAnsi"/>
           <w:sz w:val="20"/>
           <w:szCs w:val="20"/>
-        </w:rPr>
-      </w:pPr>
-      <w:r>
-        <w:rPr>
-          <w:rFonts w:asciiTheme="minorHAnsi" w:hAnsiTheme="minorHAnsi" w:cstheme="minorHAnsi"/>
-          <w:sz w:val="20"/>
-          <w:szCs w:val="20"/>
-        </w:rPr>
-        <w:t>E</w:t>
-      </w:r>
-      <w:r>
-        <w:rPr>
-          <w:rFonts w:asciiTheme="minorHAnsi" w:hAnsiTheme="minorHAnsi" w:cstheme="minorHAnsi"/>
-          <w:sz w:val="20"/>
-          <w:szCs w:val="20"/>
-        </w:rPr>
-        <w:t>l dígito verificador del run del empleado</w:t>
+          <w:highlight w:val="yellow"/>
+        </w:rPr>
+      </w:pPr>
+      <w:r>
+        <w:rPr>
+          <w:rFonts w:asciiTheme="minorHAnsi" w:hAnsiTheme="minorHAnsi" w:cstheme="minorHAnsi"/>
+          <w:sz w:val="20"/>
+          <w:szCs w:val="20"/>
+          <w:highlight w:val="yellow"/>
+        </w:rPr>
+        <w:t>El dígito verificador del run del empleado</w:t>
       </w:r>
     </w:p>
     <w:p>
@@ -4362,23 +4560,17 @@
           <w:rFonts w:asciiTheme="minorHAnsi" w:hAnsiTheme="minorHAnsi" w:cstheme="minorHAnsi"/>
           <w:sz w:val="20"/>
           <w:szCs w:val="20"/>
-        </w:rPr>
-      </w:pPr>
-      <w:r>
-        <w:rPr>
-          <w:rFonts w:asciiTheme="minorHAnsi" w:hAnsiTheme="minorHAnsi" w:cstheme="minorHAnsi"/>
-          <w:sz w:val="20"/>
-          <w:szCs w:val="20"/>
-        </w:rPr>
-        <w:t>L</w:t>
-      </w:r>
-      <w:r>
-        <w:rPr>
-          <w:rFonts w:asciiTheme="minorHAnsi" w:hAnsiTheme="minorHAnsi" w:cstheme="minorHAnsi"/>
-          <w:sz w:val="20"/>
-          <w:szCs w:val="20"/>
-        </w:rPr>
-        <w:t>os años que lleva trabajando en la empresa.</w:t>
+          <w:highlight w:val="yellow"/>
+        </w:rPr>
+      </w:pPr>
+      <w:r>
+        <w:rPr>
+          <w:rFonts w:asciiTheme="minorHAnsi" w:hAnsiTheme="minorHAnsi" w:cstheme="minorHAnsi"/>
+          <w:sz w:val="20"/>
+          <w:szCs w:val="20"/>
+          <w:highlight w:val="yellow"/>
+        </w:rPr>
+        <w:t>Los años que lleva trabajando en la empresa.</w:t>
       </w:r>
     </w:p>
     <w:p>
@@ -4394,31 +4586,17 @@
           <w:rFonts w:asciiTheme="minorHAnsi" w:hAnsiTheme="minorHAnsi" w:cstheme="minorHAnsi"/>
           <w:sz w:val="20"/>
           <w:szCs w:val="20"/>
-        </w:rPr>
-      </w:pPr>
-      <w:r>
-        <w:rPr>
-          <w:rFonts w:asciiTheme="minorHAnsi" w:hAnsiTheme="minorHAnsi" w:cstheme="minorHAnsi"/>
-          <w:sz w:val="20"/>
-          <w:szCs w:val="20"/>
-        </w:rPr>
-        <w:t xml:space="preserve">Si el empleado lleva menos de 10 años trabajando en </w:t>
-      </w:r>
-      <w:r>
-        <w:rPr>
-          <w:rFonts w:asciiTheme="minorHAnsi" w:hAnsiTheme="minorHAnsi" w:cstheme="minorHAnsi"/>
-          <w:sz w:val="20"/>
-          <w:szCs w:val="20"/>
-        </w:rPr>
-        <w:t>TRUCK RENTAL</w:t>
-      </w:r>
-      <w:r>
-        <w:rPr>
-          <w:rFonts w:asciiTheme="minorHAnsi" w:hAnsiTheme="minorHAnsi" w:cstheme="minorHAnsi"/>
-          <w:sz w:val="20"/>
-          <w:szCs w:val="20"/>
-        </w:rPr>
-        <w:t xml:space="preserve">, se agrega además una X. </w:t>
+          <w:highlight w:val="yellow"/>
+        </w:rPr>
+      </w:pPr>
+      <w:r>
+        <w:rPr>
+          <w:rFonts w:asciiTheme="minorHAnsi" w:hAnsiTheme="minorHAnsi" w:cstheme="minorHAnsi"/>
+          <w:sz w:val="20"/>
+          <w:szCs w:val="20"/>
+          <w:highlight w:val="yellow"/>
+        </w:rPr>
+        <w:t xml:space="preserve">Si el empleado lleva menos de 10 años trabajando en TRUCK RENTAL, se agrega además una X. </w:t>
       </w:r>
     </w:p>
     <w:p>
@@ -4434,31 +4612,17 @@
           <w:rFonts w:asciiTheme="minorHAnsi" w:hAnsiTheme="minorHAnsi" w:cstheme="minorHAnsi"/>
           <w:sz w:val="20"/>
           <w:szCs w:val="20"/>
-        </w:rPr>
-      </w:pPr>
-      <w:r>
-        <w:rPr>
-          <w:rFonts w:asciiTheme="minorHAnsi" w:hAnsiTheme="minorHAnsi" w:cstheme="minorHAnsi"/>
-          <w:sz w:val="20"/>
-          <w:szCs w:val="20"/>
-        </w:rPr>
-        <w:t>Clave del Usuario</w:t>
-      </w:r>
-      <w:r>
-        <w:rPr>
-          <w:rFonts w:asciiTheme="minorHAnsi" w:hAnsiTheme="minorHAnsi" w:cstheme="minorHAnsi"/>
-          <w:sz w:val="20"/>
-          <w:szCs w:val="20"/>
-        </w:rPr>
-        <w:t xml:space="preserve"> será la unión de</w:t>
-      </w:r>
-      <w:r>
-        <w:rPr>
-          <w:rFonts w:asciiTheme="minorHAnsi" w:hAnsiTheme="minorHAnsi" w:cstheme="minorHAnsi"/>
-          <w:sz w:val="20"/>
-          <w:szCs w:val="20"/>
-        </w:rPr>
-        <w:t xml:space="preserve">: </w:t>
+          <w:highlight w:val="cyan"/>
+        </w:rPr>
+      </w:pPr>
+      <w:r>
+        <w:rPr>
+          <w:rFonts w:asciiTheme="minorHAnsi" w:hAnsiTheme="minorHAnsi" w:cstheme="minorHAnsi"/>
+          <w:sz w:val="20"/>
+          <w:szCs w:val="20"/>
+          <w:highlight w:val="cyan"/>
+        </w:rPr>
+        <w:t xml:space="preserve">Clave del Usuario será la unión de: </w:t>
       </w:r>
     </w:p>
     <w:p>
@@ -4474,23 +4638,17 @@
           <w:rFonts w:asciiTheme="minorHAnsi" w:hAnsiTheme="minorHAnsi" w:cstheme="minorHAnsi"/>
           <w:sz w:val="20"/>
           <w:szCs w:val="20"/>
-        </w:rPr>
-      </w:pPr>
-      <w:r>
-        <w:rPr>
-          <w:rFonts w:asciiTheme="minorHAnsi" w:hAnsiTheme="minorHAnsi" w:cstheme="minorHAnsi"/>
-          <w:sz w:val="20"/>
-          <w:szCs w:val="20"/>
-        </w:rPr>
-        <w:t>E</w:t>
-      </w:r>
-      <w:r>
-        <w:rPr>
-          <w:rFonts w:asciiTheme="minorHAnsi" w:hAnsiTheme="minorHAnsi" w:cstheme="minorHAnsi"/>
-          <w:sz w:val="20"/>
-          <w:szCs w:val="20"/>
-        </w:rPr>
-        <w:t>l tercer dígito del run del empleado</w:t>
+          <w:highlight w:val="green"/>
+        </w:rPr>
+      </w:pPr>
+      <w:r>
+        <w:rPr>
+          <w:rFonts w:asciiTheme="minorHAnsi" w:hAnsiTheme="minorHAnsi" w:cstheme="minorHAnsi"/>
+          <w:sz w:val="20"/>
+          <w:szCs w:val="20"/>
+          <w:highlight w:val="green"/>
+        </w:rPr>
+        <w:t>El tercer dígito del run del empleado</w:t>
       </w:r>
     </w:p>
     <w:p>
@@ -4506,39 +4664,17 @@
           <w:rFonts w:asciiTheme="minorHAnsi" w:hAnsiTheme="minorHAnsi" w:cstheme="minorHAnsi"/>
           <w:sz w:val="20"/>
           <w:szCs w:val="20"/>
-        </w:rPr>
-      </w:pPr>
-      <w:r>
-        <w:rPr>
-          <w:rFonts w:asciiTheme="minorHAnsi" w:hAnsiTheme="minorHAnsi" w:cstheme="minorHAnsi"/>
-          <w:sz w:val="20"/>
-          <w:szCs w:val="20"/>
-        </w:rPr>
-        <w:t>E</w:t>
-      </w:r>
-      <w:r>
-        <w:rPr>
-          <w:rFonts w:asciiTheme="minorHAnsi" w:hAnsiTheme="minorHAnsi" w:cstheme="minorHAnsi"/>
-          <w:sz w:val="20"/>
-          <w:szCs w:val="20"/>
-        </w:rPr>
-        <w:t xml:space="preserve">l año de </w:t>
-      </w:r>
-      <w:r>
-        <w:rPr>
-          <w:rFonts w:asciiTheme="minorHAnsi" w:hAnsiTheme="minorHAnsi" w:cstheme="minorHAnsi"/>
-          <w:sz w:val="20"/>
-          <w:szCs w:val="20"/>
-        </w:rPr>
-        <w:t>nacimiento</w:t>
-      </w:r>
-      <w:r>
-        <w:rPr>
-          <w:rFonts w:asciiTheme="minorHAnsi" w:hAnsiTheme="minorHAnsi" w:cstheme="minorHAnsi"/>
-          <w:sz w:val="20"/>
-          <w:szCs w:val="20"/>
-        </w:rPr>
-        <w:t xml:space="preserve"> del empleado aumentado en dos</w:t>
+          <w:highlight w:val="green"/>
+        </w:rPr>
+      </w:pPr>
+      <w:r>
+        <w:rPr>
+          <w:rFonts w:asciiTheme="minorHAnsi" w:hAnsiTheme="minorHAnsi" w:cstheme="minorHAnsi"/>
+          <w:sz w:val="20"/>
+          <w:szCs w:val="20"/>
+          <w:highlight w:val="green"/>
+        </w:rPr>
+        <w:t>El año de nacimiento del empleado aumentado en dos</w:t>
       </w:r>
     </w:p>
     <w:p>
@@ -4554,23 +4690,17 @@
           <w:rFonts w:asciiTheme="minorHAnsi" w:hAnsiTheme="minorHAnsi" w:cstheme="minorHAnsi"/>
           <w:sz w:val="20"/>
           <w:szCs w:val="20"/>
-        </w:rPr>
-      </w:pPr>
-      <w:r>
-        <w:rPr>
-          <w:rFonts w:asciiTheme="minorHAnsi" w:hAnsiTheme="minorHAnsi" w:cstheme="minorHAnsi"/>
-          <w:sz w:val="20"/>
-          <w:szCs w:val="20"/>
-        </w:rPr>
-        <w:t>L</w:t>
-      </w:r>
-      <w:r>
-        <w:rPr>
-          <w:rFonts w:asciiTheme="minorHAnsi" w:hAnsiTheme="minorHAnsi" w:cstheme="minorHAnsi"/>
-          <w:sz w:val="20"/>
-          <w:szCs w:val="20"/>
-        </w:rPr>
-        <w:t>os tres últimos dígitos del sueldo base disminuido en uno</w:t>
+          <w:highlight w:val="green"/>
+        </w:rPr>
+      </w:pPr>
+      <w:r>
+        <w:rPr>
+          <w:rFonts w:asciiTheme="minorHAnsi" w:hAnsiTheme="minorHAnsi" w:cstheme="minorHAnsi"/>
+          <w:sz w:val="20"/>
+          <w:szCs w:val="20"/>
+          <w:highlight w:val="green"/>
+        </w:rPr>
+        <w:t>Los tres últimos dígitos del sueldo base disminuido en uno</w:t>
       </w:r>
     </w:p>
     <w:p>
@@ -4586,31 +4716,37 @@
           <w:rFonts w:asciiTheme="minorHAnsi" w:hAnsiTheme="minorHAnsi" w:cstheme="minorHAnsi"/>
           <w:sz w:val="20"/>
           <w:szCs w:val="20"/>
-        </w:rPr>
-      </w:pPr>
-      <w:r>
-        <w:rPr>
-          <w:rFonts w:asciiTheme="minorHAnsi" w:hAnsiTheme="minorHAnsi" w:cstheme="minorHAnsi"/>
-          <w:sz w:val="20"/>
-          <w:szCs w:val="20"/>
-        </w:rPr>
-        <w:t xml:space="preserve">Dos letras de su </w:t>
-      </w:r>
-      <w:r>
-        <w:rPr>
-          <w:rFonts w:asciiTheme="minorHAnsi" w:hAnsiTheme="minorHAnsi" w:cstheme="minorHAnsi"/>
-          <w:sz w:val="20"/>
-          <w:szCs w:val="20"/>
-        </w:rPr>
-        <w:t>apellido paterno</w:t>
-      </w:r>
-      <w:r>
-        <w:rPr>
-          <w:rFonts w:asciiTheme="minorHAnsi" w:hAnsiTheme="minorHAnsi" w:cstheme="minorHAnsi"/>
-          <w:sz w:val="20"/>
-          <w:szCs w:val="20"/>
-        </w:rPr>
-        <w:t>, en minúscula, de acuerdo a lo siguiente:</w:t>
+          <w:highlight w:val="green"/>
+        </w:rPr>
+      </w:pPr>
+      <w:r>
+        <w:rPr>
+          <w:rFonts w:asciiTheme="minorHAnsi" w:hAnsiTheme="minorHAnsi" w:cstheme="minorHAnsi"/>
+          <w:sz w:val="20"/>
+          <w:szCs w:val="20"/>
+          <w:highlight w:val="green"/>
+        </w:rPr>
+        <w:t xml:space="preserve">Dos letras de su apellido paterno, en minúscula, </w:t>
+      </w:r>
+      <w:proofErr w:type="gramStart"/>
+      <w:r>
+        <w:rPr>
+          <w:rFonts w:asciiTheme="minorHAnsi" w:hAnsiTheme="minorHAnsi" w:cstheme="minorHAnsi"/>
+          <w:sz w:val="20"/>
+          <w:szCs w:val="20"/>
+          <w:highlight w:val="green"/>
+        </w:rPr>
+        <w:t>de acuerdo a</w:t>
+      </w:r>
+      <w:proofErr w:type="gramEnd"/>
+      <w:r>
+        <w:rPr>
+          <w:rFonts w:asciiTheme="minorHAnsi" w:hAnsiTheme="minorHAnsi" w:cstheme="minorHAnsi"/>
+          <w:sz w:val="20"/>
+          <w:szCs w:val="20"/>
+          <w:highlight w:val="green"/>
+        </w:rPr>
+        <w:t xml:space="preserve"> lo siguiente:</w:t>
       </w:r>
     </w:p>
     <w:p>
@@ -4626,13 +4762,15 @@
           <w:rFonts w:asciiTheme="minorHAnsi" w:hAnsiTheme="minorHAnsi" w:cstheme="minorHAnsi"/>
           <w:sz w:val="20"/>
           <w:szCs w:val="20"/>
-        </w:rPr>
-      </w:pPr>
-      <w:r>
-        <w:rPr>
-          <w:rFonts w:asciiTheme="minorHAnsi" w:hAnsiTheme="minorHAnsi" w:cstheme="minorHAnsi"/>
-          <w:sz w:val="20"/>
-          <w:szCs w:val="20"/>
+          <w:highlight w:val="green"/>
+        </w:rPr>
+      </w:pPr>
+      <w:r>
+        <w:rPr>
+          <w:rFonts w:asciiTheme="minorHAnsi" w:hAnsiTheme="minorHAnsi" w:cstheme="minorHAnsi"/>
+          <w:sz w:val="20"/>
+          <w:szCs w:val="20"/>
+          <w:highlight w:val="green"/>
         </w:rPr>
         <w:t>Si es casado o con acuerdo de unión de civil, las dos primeras letras.</w:t>
       </w:r>
@@ -4650,13 +4788,15 @@
           <w:rFonts w:asciiTheme="minorHAnsi" w:hAnsiTheme="minorHAnsi" w:cstheme="minorHAnsi"/>
           <w:sz w:val="20"/>
           <w:szCs w:val="20"/>
-        </w:rPr>
-      </w:pPr>
-      <w:r>
-        <w:rPr>
-          <w:rFonts w:asciiTheme="minorHAnsi" w:hAnsiTheme="minorHAnsi" w:cstheme="minorHAnsi"/>
-          <w:sz w:val="20"/>
-          <w:szCs w:val="20"/>
+          <w:highlight w:val="green"/>
+        </w:rPr>
+      </w:pPr>
+      <w:r>
+        <w:rPr>
+          <w:rFonts w:asciiTheme="minorHAnsi" w:hAnsiTheme="minorHAnsi" w:cstheme="minorHAnsi"/>
+          <w:sz w:val="20"/>
+          <w:szCs w:val="20"/>
+          <w:highlight w:val="green"/>
         </w:rPr>
         <w:t>Si es divorciado o soltero, la primera y última letra.</w:t>
       </w:r>
@@ -4674,13 +4814,15 @@
           <w:rFonts w:asciiTheme="minorHAnsi" w:hAnsiTheme="minorHAnsi" w:cstheme="minorHAnsi"/>
           <w:sz w:val="20"/>
           <w:szCs w:val="20"/>
-        </w:rPr>
-      </w:pPr>
-      <w:r>
-        <w:rPr>
-          <w:rFonts w:asciiTheme="minorHAnsi" w:hAnsiTheme="minorHAnsi" w:cstheme="minorHAnsi"/>
-          <w:sz w:val="20"/>
-          <w:szCs w:val="20"/>
+          <w:highlight w:val="green"/>
+        </w:rPr>
+      </w:pPr>
+      <w:r>
+        <w:rPr>
+          <w:rFonts w:asciiTheme="minorHAnsi" w:hAnsiTheme="minorHAnsi" w:cstheme="minorHAnsi"/>
+          <w:sz w:val="20"/>
+          <w:szCs w:val="20"/>
+          <w:highlight w:val="green"/>
         </w:rPr>
         <w:t>Si es viudo, la antepenúltima y penúltima letra.</w:t>
       </w:r>
@@ -4698,13 +4840,15 @@
           <w:rFonts w:asciiTheme="minorHAnsi" w:hAnsiTheme="minorHAnsi" w:cstheme="minorHAnsi"/>
           <w:sz w:val="20"/>
           <w:szCs w:val="20"/>
-        </w:rPr>
-      </w:pPr>
-      <w:r>
-        <w:rPr>
-          <w:rFonts w:asciiTheme="minorHAnsi" w:hAnsiTheme="minorHAnsi" w:cstheme="minorHAnsi"/>
-          <w:sz w:val="20"/>
-          <w:szCs w:val="20"/>
+          <w:highlight w:val="green"/>
+        </w:rPr>
+      </w:pPr>
+      <w:r>
+        <w:rPr>
+          <w:rFonts w:asciiTheme="minorHAnsi" w:hAnsiTheme="minorHAnsi" w:cstheme="minorHAnsi"/>
+          <w:sz w:val="20"/>
+          <w:szCs w:val="20"/>
+          <w:highlight w:val="green"/>
         </w:rPr>
         <w:t>Si es separado las dos últimas letras</w:t>
       </w:r>
@@ -4722,13 +4866,15 @@
           <w:rFonts w:asciiTheme="minorHAnsi" w:hAnsiTheme="minorHAnsi" w:cstheme="minorHAnsi"/>
           <w:sz w:val="20"/>
           <w:szCs w:val="20"/>
-        </w:rPr>
-      </w:pPr>
-      <w:r>
-        <w:rPr>
-          <w:rFonts w:asciiTheme="minorHAnsi" w:hAnsiTheme="minorHAnsi" w:cstheme="minorHAnsi"/>
-          <w:sz w:val="20"/>
-          <w:szCs w:val="20"/>
+          <w:highlight w:val="green"/>
+        </w:rPr>
+      </w:pPr>
+      <w:r>
+        <w:rPr>
+          <w:rFonts w:asciiTheme="minorHAnsi" w:hAnsiTheme="minorHAnsi" w:cstheme="minorHAnsi"/>
+          <w:sz w:val="20"/>
+          <w:szCs w:val="20"/>
+          <w:highlight w:val="green"/>
         </w:rPr>
         <w:t>La identificación del empleado.</w:t>
       </w:r>
@@ -4821,7 +4967,24 @@
           <w:sz w:val="20"/>
           <w:szCs w:val="20"/>
         </w:rPr>
-        <w:t>La información que se requiere es la que se muestra en el ejemplo y deberá quedar almacenada en la tabla USUARIO_CLAVE, en el mismo formato que se muestra y ordenada en forma ascendente por identificación del empleado.</w:t>
+        <w:t xml:space="preserve">La información que se requiere es la que se muestra en el ejemplo y deberá quedar almacenada en la </w:t>
+      </w:r>
+      <w:r>
+        <w:rPr>
+          <w:rFonts w:asciiTheme="minorHAnsi" w:hAnsiTheme="minorHAnsi" w:cstheme="minorHAnsi"/>
+          <w:sz w:val="20"/>
+          <w:szCs w:val="20"/>
+          <w:highlight w:val="cyan"/>
+        </w:rPr>
+        <w:t>tabla USUARIO_CLAVE</w:t>
+      </w:r>
+      <w:r>
+        <w:rPr>
+          <w:rFonts w:asciiTheme="minorHAnsi" w:hAnsiTheme="minorHAnsi" w:cstheme="minorHAnsi"/>
+          <w:sz w:val="20"/>
+          <w:szCs w:val="20"/>
+        </w:rPr>
+        <w:t>, en el mismo formato que se muestra y ordenada en forma ascendente por identificación del empleado.</w:t>
       </w:r>
     </w:p>
     <w:p>
@@ -5013,7 +5176,25 @@
           <w:sz w:val="20"/>
           <w:szCs w:val="20"/>
         </w:rPr>
-        <w:t xml:space="preserve"> por ejemplo, para la clave que se deberán obtener las dos letras en minúsculas del apellido del empleado de acuerdo a su estado civil.</w:t>
+        <w:t xml:space="preserve"> por ejemplo, para la clave que se deberán obtener las dos letras en minúsculas del apellido del empleado </w:t>
+      </w:r>
+      <w:proofErr w:type="gramStart"/>
+      <w:r>
+        <w:rPr>
+          <w:rFonts w:asciiTheme="minorHAnsi" w:hAnsiTheme="minorHAnsi" w:cstheme="minorHAnsi"/>
+          <w:sz w:val="20"/>
+          <w:szCs w:val="20"/>
+        </w:rPr>
+        <w:t>de acuerdo a</w:t>
+      </w:r>
+      <w:proofErr w:type="gramEnd"/>
+      <w:r>
+        <w:rPr>
+          <w:rFonts w:asciiTheme="minorHAnsi" w:hAnsiTheme="minorHAnsi" w:cstheme="minorHAnsi"/>
+          <w:sz w:val="20"/>
+          <w:szCs w:val="20"/>
+        </w:rPr>
+        <w:t xml:space="preserve"> su estado civil.</w:t>
       </w:r>
     </w:p>
     <w:p>
@@ -5341,7 +5522,7 @@
                     </pic:cNvPicPr>
                   </pic:nvPicPr>
                   <pic:blipFill>
-                    <a:blip r:embed="rId10">
+                    <a:blip r:embed="rId13">
                       <a:extLst>
                         <a:ext uri="{28A0092B-C50C-407E-A947-70E740481C1C}">
                           <a14:useLocalDpi xmlns:a14="http://schemas.microsoft.com/office/drawing/2010/main" val="0"/>
@@ -6302,7 +6483,7 @@
         </w:rPr>
         <w:t xml:space="preserve"> </w:t>
       </w:r>
-      <w:bookmarkStart w:id="6" w:name="_Hlk58954663"/>
+      <w:bookmarkStart w:id="5" w:name="_Hlk58954663"/>
       <w:r>
         <w:rPr>
           <w:rFonts w:asciiTheme="minorHAnsi" w:hAnsiTheme="minorHAnsi" w:cs="Times New Roman"/>
@@ -6319,7 +6500,7 @@
         </w:rPr>
         <w:t xml:space="preserve"> </w:t>
       </w:r>
-      <w:bookmarkEnd w:id="6"/>
+      <w:bookmarkEnd w:id="5"/>
       <w:r>
         <w:rPr>
           <w:rFonts w:asciiTheme="minorHAnsi" w:hAnsiTheme="minorHAnsi" w:cstheme="minorHAnsi"/>
@@ -6641,7 +6822,7 @@
                     </pic:cNvPicPr>
                   </pic:nvPicPr>
                   <pic:blipFill>
-                    <a:blip r:embed="rId11" cstate="print">
+                    <a:blip r:embed="rId14" cstate="print">
                       <a:extLst>
                         <a:ext uri="{28A0092B-C50C-407E-A947-70E740481C1C}">
                           <a14:useLocalDpi xmlns:a14="http://schemas.microsoft.com/office/drawing/2010/main" val="0"/>
@@ -6797,7 +6978,7 @@
                     </pic:cNvPicPr>
                   </pic:nvPicPr>
                   <pic:blipFill>
-                    <a:blip r:embed="rId12" cstate="print">
+                    <a:blip r:embed="rId15" cstate="print">
                       <a:extLst>
                         <a:ext uri="{28A0092B-C50C-407E-A947-70E740481C1C}">
                           <a14:useLocalDpi xmlns:a14="http://schemas.microsoft.com/office/drawing/2010/main" val="0"/>
@@ -9273,7 +9454,7 @@
                     </pic:cNvPicPr>
                   </pic:nvPicPr>
                   <pic:blipFill>
-                    <a:blip r:embed="rId13" cstate="print">
+                    <a:blip r:embed="rId16" cstate="print">
                       <a:extLst>
                         <a:ext uri="{28A0092B-C50C-407E-A947-70E740481C1C}">
                           <a14:useLocalDpi xmlns:a14="http://schemas.microsoft.com/office/drawing/2010/main" val="0"/>
@@ -9679,7 +9860,29 @@
           <w:szCs w:val="20"/>
           <w:lang w:bidi="en-US"/>
         </w:rPr>
-        <w:t xml:space="preserve"> (opcional) resumen que se debe ajustar al formato definido por el SII y que debe contener los valores totalizados (anuales) por cada empleado de: sueldo base, haberes que, de acuerdo a definiciones de cada empresa, son parte del cálculo de sueldo bruto y renta imponible afecta a impuesto. Las empresas que opten por enviar este informe a SII lo deben hacer en la primera semana de marzo.</w:t>
+        <w:t xml:space="preserve"> (opcional) resumen que se debe ajustar al formato definido por el SII y que debe contener los valores totalizados (anuales) por cada empleado de: sueldo base, haberes que, </w:t>
+      </w:r>
+      <w:proofErr w:type="gramStart"/>
+      <w:r>
+        <w:rPr>
+          <w:rFonts w:asciiTheme="minorHAnsi" w:hAnsiTheme="minorHAnsi" w:cstheme="minorHAnsi"/>
+          <w:bCs/>
+          <w:sz w:val="20"/>
+          <w:szCs w:val="20"/>
+          <w:lang w:bidi="en-US"/>
+        </w:rPr>
+        <w:t>de acuerdo a</w:t>
+      </w:r>
+      <w:proofErr w:type="gramEnd"/>
+      <w:r>
+        <w:rPr>
+          <w:rFonts w:asciiTheme="minorHAnsi" w:hAnsiTheme="minorHAnsi" w:cstheme="minorHAnsi"/>
+          <w:bCs/>
+          <w:sz w:val="20"/>
+          <w:szCs w:val="20"/>
+          <w:lang w:bidi="en-US"/>
+        </w:rPr>
+        <w:t xml:space="preserve"> definiciones de cada empresa, son parte del cálculo de sueldo bruto y renta imponible afecta a impuesto. Las empresas que opten por enviar este informe a SII lo deben hacer en la primera semana de marzo.</w:t>
       </w:r>
     </w:p>
     <w:p>
@@ -11970,7 +12173,29 @@
           <w:szCs w:val="20"/>
           <w:lang w:bidi="en-US"/>
         </w:rPr>
-        <w:t>Descuento AFP: corresponde a un porcentaje del sueldo de acuerdo a la definición de la tabla AFP.</w:t>
+        <w:t xml:space="preserve">Descuento AFP: corresponde a un porcentaje del sueldo </w:t>
+      </w:r>
+      <w:proofErr w:type="gramStart"/>
+      <w:r>
+        <w:rPr>
+          <w:rFonts w:asciiTheme="minorHAnsi" w:hAnsiTheme="minorHAnsi" w:cstheme="minorHAnsi"/>
+          <w:bCs/>
+          <w:sz w:val="20"/>
+          <w:szCs w:val="20"/>
+          <w:lang w:bidi="en-US"/>
+        </w:rPr>
+        <w:t>de acuerdo a</w:t>
+      </w:r>
+      <w:proofErr w:type="gramEnd"/>
+      <w:r>
+        <w:rPr>
+          <w:rFonts w:asciiTheme="minorHAnsi" w:hAnsiTheme="minorHAnsi" w:cstheme="minorHAnsi"/>
+          <w:bCs/>
+          <w:sz w:val="20"/>
+          <w:szCs w:val="20"/>
+          <w:lang w:bidi="en-US"/>
+        </w:rPr>
+        <w:t xml:space="preserve"> la definición de la tabla AFP.</w:t>
       </w:r>
     </w:p>
     <w:p>
@@ -12004,7 +12229,29 @@
           <w:szCs w:val="20"/>
           <w:lang w:bidi="en-US"/>
         </w:rPr>
-        <w:t>Descuento Salud: corresponde a un porcentaje del sueldo de acuerdo a la definición de la tabla TIPO_SALUD.</w:t>
+        <w:t xml:space="preserve">Descuento Salud: corresponde a un porcentaje del sueldo </w:t>
+      </w:r>
+      <w:proofErr w:type="gramStart"/>
+      <w:r>
+        <w:rPr>
+          <w:rFonts w:asciiTheme="minorHAnsi" w:hAnsiTheme="minorHAnsi" w:cstheme="minorHAnsi"/>
+          <w:bCs/>
+          <w:sz w:val="20"/>
+          <w:szCs w:val="20"/>
+          <w:lang w:bidi="en-US"/>
+        </w:rPr>
+        <w:t>de acuerdo a</w:t>
+      </w:r>
+      <w:proofErr w:type="gramEnd"/>
+      <w:r>
+        <w:rPr>
+          <w:rFonts w:asciiTheme="minorHAnsi" w:hAnsiTheme="minorHAnsi" w:cstheme="minorHAnsi"/>
+          <w:bCs/>
+          <w:sz w:val="20"/>
+          <w:szCs w:val="20"/>
+          <w:lang w:bidi="en-US"/>
+        </w:rPr>
+        <w:t xml:space="preserve"> la definición de la tabla TIPO_SALUD.</w:t>
       </w:r>
     </w:p>
     <w:p>
@@ -12106,8 +12353,18 @@
           <w:sz w:val="20"/>
           <w:szCs w:val="20"/>
         </w:rPr>
-        <w:t>– descuento salud – descuento afp</w:t>
-      </w:r>
+        <w:t xml:space="preserve">– descuento salud – descuento </w:t>
+      </w:r>
+      <w:proofErr w:type="spellStart"/>
+      <w:r>
+        <w:rPr>
+          <w:rFonts w:asciiTheme="minorHAnsi" w:hAnsiTheme="minorHAnsi" w:cstheme="minorHAnsi"/>
+          <w:sz w:val="20"/>
+          <w:szCs w:val="20"/>
+        </w:rPr>
+        <w:t>afp</w:t>
+      </w:r>
+      <w:proofErr w:type="spellEnd"/>
     </w:p>
     <w:p>
       <w:pPr>
@@ -12234,7 +12491,29 @@
           <w:szCs w:val="20"/>
           <w:lang w:bidi="en-US"/>
         </w:rPr>
-        <w:t>se debe aplicar método de encriptación de acuerdo a definición del SII y que se muestra en el ejemplo</w:t>
+        <w:t xml:space="preserve">se debe aplicar método de encriptación </w:t>
+      </w:r>
+      <w:proofErr w:type="gramStart"/>
+      <w:r>
+        <w:rPr>
+          <w:rFonts w:asciiTheme="minorHAnsi" w:hAnsiTheme="minorHAnsi" w:cstheme="minorHAnsi"/>
+          <w:bCs/>
+          <w:sz w:val="20"/>
+          <w:szCs w:val="20"/>
+          <w:lang w:bidi="en-US"/>
+        </w:rPr>
+        <w:t>de acuerdo a</w:t>
+      </w:r>
+      <w:proofErr w:type="gramEnd"/>
+      <w:r>
+        <w:rPr>
+          <w:rFonts w:asciiTheme="minorHAnsi" w:hAnsiTheme="minorHAnsi" w:cstheme="minorHAnsi"/>
+          <w:bCs/>
+          <w:sz w:val="20"/>
+          <w:szCs w:val="20"/>
+          <w:lang w:bidi="en-US"/>
+        </w:rPr>
+        <w:t xml:space="preserve"> definición del SII y que se muestra en el ejemplo</w:t>
       </w:r>
       <w:r>
         <w:rPr>
@@ -12296,7 +12575,18 @@
           <w:szCs w:val="20"/>
           <w:lang w:bidi="en-US"/>
         </w:rPr>
-        <w:t xml:space="preserve">se debe aplicar método de encriptación de acuerdo </w:t>
+        <w:t xml:space="preserve">se debe aplicar método de encriptación </w:t>
+      </w:r>
+      <w:proofErr w:type="gramStart"/>
+      <w:r>
+        <w:rPr>
+          <w:rFonts w:asciiTheme="minorHAnsi" w:hAnsiTheme="minorHAnsi" w:cstheme="minorHAnsi"/>
+          <w:bCs/>
+          <w:sz w:val="20"/>
+          <w:szCs w:val="20"/>
+          <w:lang w:bidi="en-US"/>
+        </w:rPr>
+        <w:t xml:space="preserve">de acuerdo </w:t>
       </w:r>
       <w:r>
         <w:rPr>
@@ -12308,6 +12598,7 @@
         </w:rPr>
         <w:t>a</w:t>
       </w:r>
+      <w:proofErr w:type="gramEnd"/>
       <w:r>
         <w:rPr>
           <w:rFonts w:asciiTheme="minorHAnsi" w:hAnsiTheme="minorHAnsi" w:cstheme="minorHAnsi"/>
@@ -12576,7 +12867,29 @@
           <w:szCs w:val="20"/>
           <w:lang w:bidi="en-US"/>
         </w:rPr>
-        <w:t>se debe aplicar método de encriptación de acuerdo a definición del SII y que se muestra en el ejempl</w:t>
+        <w:t xml:space="preserve">se debe aplicar método de encriptación </w:t>
+      </w:r>
+      <w:proofErr w:type="gramStart"/>
+      <w:r>
+        <w:rPr>
+          <w:rFonts w:asciiTheme="minorHAnsi" w:hAnsiTheme="minorHAnsi" w:cstheme="minorHAnsi"/>
+          <w:bCs/>
+          <w:sz w:val="20"/>
+          <w:szCs w:val="20"/>
+          <w:lang w:bidi="en-US"/>
+        </w:rPr>
+        <w:t>de acuerdo a</w:t>
+      </w:r>
+      <w:proofErr w:type="gramEnd"/>
+      <w:r>
+        <w:rPr>
+          <w:rFonts w:asciiTheme="minorHAnsi" w:hAnsiTheme="minorHAnsi" w:cstheme="minorHAnsi"/>
+          <w:bCs/>
+          <w:sz w:val="20"/>
+          <w:szCs w:val="20"/>
+          <w:lang w:bidi="en-US"/>
+        </w:rPr>
+        <w:t xml:space="preserve"> definición del SII y que se muestra en el ejempl</w:t>
       </w:r>
       <w:r>
         <w:rPr>
@@ -12865,7 +13178,29 @@
           <w:szCs w:val="20"/>
           <w:lang w:bidi="en-US"/>
         </w:rPr>
-        <w:t>Descuentos legales (descuento salud + descuento afp)</w:t>
+        <w:t xml:space="preserve">Descuentos legales (descuento salud + descuento </w:t>
+      </w:r>
+      <w:proofErr w:type="spellStart"/>
+      <w:r>
+        <w:rPr>
+          <w:rFonts w:asciiTheme="minorHAnsi" w:hAnsiTheme="minorHAnsi" w:cstheme="minorHAnsi"/>
+          <w:bCs/>
+          <w:sz w:val="20"/>
+          <w:szCs w:val="20"/>
+          <w:lang w:bidi="en-US"/>
+        </w:rPr>
+        <w:t>afp</w:t>
+      </w:r>
+      <w:proofErr w:type="spellEnd"/>
+      <w:r>
+        <w:rPr>
+          <w:rFonts w:asciiTheme="minorHAnsi" w:hAnsiTheme="minorHAnsi" w:cstheme="minorHAnsi"/>
+          <w:bCs/>
+          <w:sz w:val="20"/>
+          <w:szCs w:val="20"/>
+          <w:lang w:bidi="en-US"/>
+        </w:rPr>
+        <w:t>)</w:t>
       </w:r>
     </w:p>
     <w:p>
@@ -13266,7 +13601,7 @@
                     </pic:cNvPicPr>
                   </pic:nvPicPr>
                   <pic:blipFill>
-                    <a:blip r:embed="rId14" cstate="print">
+                    <a:blip r:embed="rId17" cstate="print">
                       <a:extLst>
                         <a:ext uri="{28A0092B-C50C-407E-A947-70E740481C1C}">
                           <a14:useLocalDpi xmlns:a14="http://schemas.microsoft.com/office/drawing/2010/main" val="0"/>
@@ -13352,7 +13687,7 @@
                     </pic:cNvPicPr>
                   </pic:nvPicPr>
                   <pic:blipFill>
-                    <a:blip r:embed="rId15" cstate="print">
+                    <a:blip r:embed="rId18" cstate="print">
                       <a:extLst>
                         <a:ext uri="{28A0092B-C50C-407E-A947-70E740481C1C}">
                           <a14:useLocalDpi xmlns:a14="http://schemas.microsoft.com/office/drawing/2010/main" val="0"/>
@@ -13411,8 +13746,8 @@
       </w:pPr>
     </w:p>
     <w:sectPr>
-      <w:headerReference w:type="default" r:id="rId16"/>
-      <w:footerReference w:type="default" r:id="rId17"/>
+      <w:headerReference w:type="default" r:id="rId19"/>
+      <w:footerReference w:type="default" r:id="rId20"/>
       <w:pgSz w:w="12240" w:h="15840"/>
       <w:pgMar w:top="1560" w:right="1701" w:bottom="1417" w:left="1701" w:header="708" w:footer="708" w:gutter="0"/>
       <w:cols w:space="708"/>
@@ -13423,7 +13758,7 @@
 </file>
 
 <file path=word/endnotes.xml><?xml version="1.0" encoding="utf-8"?>
-<w:endnotes xmlns:wpc="http://schemas.microsoft.com/office/word/2010/wordprocessingCanvas" xmlns:cx="http://schemas.microsoft.com/office/drawing/2014/chartex" xmlns:cx1="http://schemas.microsoft.com/office/drawing/2015/9/8/chartex" xmlns:cx2="http://schemas.microsoft.com/office/drawing/2015/10/21/chartex" xmlns:cx3="http://schemas.microsoft.com/office/drawing/2016/5/9/chartex" xmlns:cx4="http://schemas.microsoft.com/office/drawing/2016/5/10/chartex" xmlns:cx5="http://schemas.microsoft.com/office/drawing/2016/5/11/chartex" xmlns:cx6="http://schemas.microsoft.com/office/drawing/2016/5/12/chartex" xmlns:cx7="http://schemas.microsoft.com/office/drawing/2016/5/13/chartex" xmlns:cx8="http://schemas.microsoft.com/office/drawing/2016/5/14/chartex" xmlns:mc="http://schemas.openxmlformats.org/markup-compatibility/2006" xmlns:aink="http://schemas.microsoft.com/office/drawing/2016/ink" xmlns:am3d="http://schemas.microsoft.com/office/drawing/2017/model3d" xmlns:o="urn:schemas-microsoft-com:office:office" xmlns:r="http://schemas.openxmlformats.org/officeDocument/2006/relationships" xmlns:m="http://schemas.openxmlformats.org/officeDocument/2006/math" xmlns:v="urn:schemas-microsoft-com:vml" xmlns:wp14="http://schemas.microsoft.com/office/word/2010/wordprocessingDrawing" xmlns:wp="http://schemas.openxmlformats.org/drawingml/2006/wordprocessingDrawing" xmlns:w10="urn:schemas-microsoft-com:office:word" xmlns:w="http://schemas.openxmlformats.org/wordprocessingml/2006/main" xmlns:w14="http://schemas.microsoft.com/office/word/2010/wordml" xmlns:w15="http://schemas.microsoft.com/office/word/2012/wordml" xmlns:w16cid="http://schemas.microsoft.com/office/word/2016/wordml/cid" xmlns:w16se="http://schemas.microsoft.com/office/word/2015/wordml/symex" xmlns:wpg="http://schemas.microsoft.com/office/word/2010/wordprocessingGroup" xmlns:wpi="http://schemas.microsoft.com/office/word/2010/wordprocessingInk" xmlns:wne="http://schemas.microsoft.com/office/word/2006/wordml" xmlns:wps="http://schemas.microsoft.com/office/word/2010/wordprocessingShape" mc:Ignorable="w14 w15 w16se w16cid wp14">
+<w:endnotes xmlns:wpc="http://schemas.microsoft.com/office/word/2010/wordprocessingCanvas" xmlns:cx="http://schemas.microsoft.com/office/drawing/2014/chartex" xmlns:cx1="http://schemas.microsoft.com/office/drawing/2015/9/8/chartex" xmlns:cx2="http://schemas.microsoft.com/office/drawing/2015/10/21/chartex" xmlns:cx3="http://schemas.microsoft.com/office/drawing/2016/5/9/chartex" xmlns:cx4="http://schemas.microsoft.com/office/drawing/2016/5/10/chartex" xmlns:cx5="http://schemas.microsoft.com/office/drawing/2016/5/11/chartex" xmlns:cx6="http://schemas.microsoft.com/office/drawing/2016/5/12/chartex" xmlns:cx7="http://schemas.microsoft.com/office/drawing/2016/5/13/chartex" xmlns:cx8="http://schemas.microsoft.com/office/drawing/2016/5/14/chartex" xmlns:mc="http://schemas.openxmlformats.org/markup-compatibility/2006" xmlns:aink="http://schemas.microsoft.com/office/drawing/2016/ink" xmlns:am3d="http://schemas.microsoft.com/office/drawing/2017/model3d" xmlns:o="urn:schemas-microsoft-com:office:office" xmlns:oel="http://schemas.microsoft.com/office/2019/extlst" xmlns:r="http://schemas.openxmlformats.org/officeDocument/2006/relationships" xmlns:m="http://schemas.openxmlformats.org/officeDocument/2006/math" xmlns:v="urn:schemas-microsoft-com:vml" xmlns:wp14="http://schemas.microsoft.com/office/word/2010/wordprocessingDrawing" xmlns:wp="http://schemas.openxmlformats.org/drawingml/2006/wordprocessingDrawing" xmlns:w10="urn:schemas-microsoft-com:office:word" xmlns:w="http://schemas.openxmlformats.org/wordprocessingml/2006/main" xmlns:w14="http://schemas.microsoft.com/office/word/2010/wordml" xmlns:w15="http://schemas.microsoft.com/office/word/2012/wordml" xmlns:w16cex="http://schemas.microsoft.com/office/word/2018/wordml/cex" xmlns:w16cid="http://schemas.microsoft.com/office/word/2016/wordml/cid" xmlns:w16="http://schemas.microsoft.com/office/word/2018/wordml" xmlns:w16sdtdh="http://schemas.microsoft.com/office/word/2020/wordml/sdtdatahash" xmlns:w16se="http://schemas.microsoft.com/office/word/2015/wordml/symex" xmlns:wpg="http://schemas.microsoft.com/office/word/2010/wordprocessingGroup" xmlns:wpi="http://schemas.microsoft.com/office/word/2010/wordprocessingInk" xmlns:wne="http://schemas.microsoft.com/office/word/2006/wordml" xmlns:wps="http://schemas.microsoft.com/office/word/2010/wordprocessingShape" mc:Ignorable="w14 w15 w16se w16cid w16 w16cex w16sdtdh wp14">
   <w:endnote w:type="separator" w:id="-1">
     <w:p>
       <w:pPr>
@@ -13448,7 +13783,7 @@
 </file>
 
 <file path=word/footer1.xml><?xml version="1.0" encoding="utf-8"?>
-<w:ftr xmlns:wpc="http://schemas.microsoft.com/office/word/2010/wordprocessingCanvas" xmlns:cx="http://schemas.microsoft.com/office/drawing/2014/chartex" xmlns:cx1="http://schemas.microsoft.com/office/drawing/2015/9/8/chartex" xmlns:cx2="http://schemas.microsoft.com/office/drawing/2015/10/21/chartex" xmlns:cx3="http://schemas.microsoft.com/office/drawing/2016/5/9/chartex" xmlns:cx4="http://schemas.microsoft.com/office/drawing/2016/5/10/chartex" xmlns:cx5="http://schemas.microsoft.com/office/drawing/2016/5/11/chartex" xmlns:cx6="http://schemas.microsoft.com/office/drawing/2016/5/12/chartex" xmlns:cx7="http://schemas.microsoft.com/office/drawing/2016/5/13/chartex" xmlns:cx8="http://schemas.microsoft.com/office/drawing/2016/5/14/chartex" xmlns:mc="http://schemas.openxmlformats.org/markup-compatibility/2006" xmlns:aink="http://schemas.microsoft.com/office/drawing/2016/ink" xmlns:am3d="http://schemas.microsoft.com/office/drawing/2017/model3d" xmlns:o="urn:schemas-microsoft-com:office:office" xmlns:r="http://schemas.openxmlformats.org/officeDocument/2006/relationships" xmlns:m="http://schemas.openxmlformats.org/officeDocument/2006/math" xmlns:v="urn:schemas-microsoft-com:vml" xmlns:wp14="http://schemas.microsoft.com/office/word/2010/wordprocessingDrawing" xmlns:wp="http://schemas.openxmlformats.org/drawingml/2006/wordprocessingDrawing" xmlns:w10="urn:schemas-microsoft-com:office:word" xmlns:w="http://schemas.openxmlformats.org/wordprocessingml/2006/main" xmlns:w14="http://schemas.microsoft.com/office/word/2010/wordml" xmlns:w15="http://schemas.microsoft.com/office/word/2012/wordml" xmlns:w16cid="http://schemas.microsoft.com/office/word/2016/wordml/cid" xmlns:w16se="http://schemas.microsoft.com/office/word/2015/wordml/symex" xmlns:wpg="http://schemas.microsoft.com/office/word/2010/wordprocessingGroup" xmlns:wpi="http://schemas.microsoft.com/office/word/2010/wordprocessingInk" xmlns:wne="http://schemas.microsoft.com/office/word/2006/wordml" xmlns:wps="http://schemas.microsoft.com/office/word/2010/wordprocessingShape" mc:Ignorable="w14 w15 w16se w16cid wp14">
+<w:ftr xmlns:wpc="http://schemas.microsoft.com/office/word/2010/wordprocessingCanvas" xmlns:cx="http://schemas.microsoft.com/office/drawing/2014/chartex" xmlns:cx1="http://schemas.microsoft.com/office/drawing/2015/9/8/chartex" xmlns:cx2="http://schemas.microsoft.com/office/drawing/2015/10/21/chartex" xmlns:cx3="http://schemas.microsoft.com/office/drawing/2016/5/9/chartex" xmlns:cx4="http://schemas.microsoft.com/office/drawing/2016/5/10/chartex" xmlns:cx5="http://schemas.microsoft.com/office/drawing/2016/5/11/chartex" xmlns:cx6="http://schemas.microsoft.com/office/drawing/2016/5/12/chartex" xmlns:cx7="http://schemas.microsoft.com/office/drawing/2016/5/13/chartex" xmlns:cx8="http://schemas.microsoft.com/office/drawing/2016/5/14/chartex" xmlns:mc="http://schemas.openxmlformats.org/markup-compatibility/2006" xmlns:aink="http://schemas.microsoft.com/office/drawing/2016/ink" xmlns:am3d="http://schemas.microsoft.com/office/drawing/2017/model3d" xmlns:o="urn:schemas-microsoft-com:office:office" xmlns:oel="http://schemas.microsoft.com/office/2019/extlst" xmlns:r="http://schemas.openxmlformats.org/officeDocument/2006/relationships" xmlns:m="http://schemas.openxmlformats.org/officeDocument/2006/math" xmlns:v="urn:schemas-microsoft-com:vml" xmlns:wp14="http://schemas.microsoft.com/office/word/2010/wordprocessingDrawing" xmlns:wp="http://schemas.openxmlformats.org/drawingml/2006/wordprocessingDrawing" xmlns:w10="urn:schemas-microsoft-com:office:word" xmlns:w="http://schemas.openxmlformats.org/wordprocessingml/2006/main" xmlns:w14="http://schemas.microsoft.com/office/word/2010/wordml" xmlns:w15="http://schemas.microsoft.com/office/word/2012/wordml" xmlns:w16cex="http://schemas.microsoft.com/office/word/2018/wordml/cex" xmlns:w16cid="http://schemas.microsoft.com/office/word/2016/wordml/cid" xmlns:w16="http://schemas.microsoft.com/office/word/2018/wordml" xmlns:w16sdtdh="http://schemas.microsoft.com/office/word/2020/wordml/sdtdatahash" xmlns:w16se="http://schemas.microsoft.com/office/word/2015/wordml/symex" xmlns:wpg="http://schemas.microsoft.com/office/word/2010/wordprocessingGroup" xmlns:wpi="http://schemas.microsoft.com/office/word/2010/wordprocessingInk" xmlns:wne="http://schemas.microsoft.com/office/word/2006/wordml" xmlns:wps="http://schemas.microsoft.com/office/word/2010/wordprocessingShape" mc:Ignorable="w14 w15 w16se w16cid w16 w16cex w16sdtdh wp14">
   <w:tbl>
     <w:tblPr>
       <w:tblStyle w:val="Tablaconcuadrcula"/>
@@ -13675,7 +14010,7 @@
 </file>
 
 <file path=word/footnotes.xml><?xml version="1.0" encoding="utf-8"?>
-<w:footnotes xmlns:wpc="http://schemas.microsoft.com/office/word/2010/wordprocessingCanvas" xmlns:cx="http://schemas.microsoft.com/office/drawing/2014/chartex" xmlns:cx1="http://schemas.microsoft.com/office/drawing/2015/9/8/chartex" xmlns:cx2="http://schemas.microsoft.com/office/drawing/2015/10/21/chartex" xmlns:cx3="http://schemas.microsoft.com/office/drawing/2016/5/9/chartex" xmlns:cx4="http://schemas.microsoft.com/office/drawing/2016/5/10/chartex" xmlns:cx5="http://schemas.microsoft.com/office/drawing/2016/5/11/chartex" xmlns:cx6="http://schemas.microsoft.com/office/drawing/2016/5/12/chartex" xmlns:cx7="http://schemas.microsoft.com/office/drawing/2016/5/13/chartex" xmlns:cx8="http://schemas.microsoft.com/office/drawing/2016/5/14/chartex" xmlns:mc="http://schemas.openxmlformats.org/markup-compatibility/2006" xmlns:aink="http://schemas.microsoft.com/office/drawing/2016/ink" xmlns:am3d="http://schemas.microsoft.com/office/drawing/2017/model3d" xmlns:o="urn:schemas-microsoft-com:office:office" xmlns:r="http://schemas.openxmlformats.org/officeDocument/2006/relationships" xmlns:m="http://schemas.openxmlformats.org/officeDocument/2006/math" xmlns:v="urn:schemas-microsoft-com:vml" xmlns:wp14="http://schemas.microsoft.com/office/word/2010/wordprocessingDrawing" xmlns:wp="http://schemas.openxmlformats.org/drawingml/2006/wordprocessingDrawing" xmlns:w10="urn:schemas-microsoft-com:office:word" xmlns:w="http://schemas.openxmlformats.org/wordprocessingml/2006/main" xmlns:w14="http://schemas.microsoft.com/office/word/2010/wordml" xmlns:w15="http://schemas.microsoft.com/office/word/2012/wordml" xmlns:w16cid="http://schemas.microsoft.com/office/word/2016/wordml/cid" xmlns:w16se="http://schemas.microsoft.com/office/word/2015/wordml/symex" xmlns:wpg="http://schemas.microsoft.com/office/word/2010/wordprocessingGroup" xmlns:wpi="http://schemas.microsoft.com/office/word/2010/wordprocessingInk" xmlns:wne="http://schemas.microsoft.com/office/word/2006/wordml" xmlns:wps="http://schemas.microsoft.com/office/word/2010/wordprocessingShape" mc:Ignorable="w14 w15 w16se w16cid wp14">
+<w:footnotes xmlns:wpc="http://schemas.microsoft.com/office/word/2010/wordprocessingCanvas" xmlns:cx="http://schemas.microsoft.com/office/drawing/2014/chartex" xmlns:cx1="http://schemas.microsoft.com/office/drawing/2015/9/8/chartex" xmlns:cx2="http://schemas.microsoft.com/office/drawing/2015/10/21/chartex" xmlns:cx3="http://schemas.microsoft.com/office/drawing/2016/5/9/chartex" xmlns:cx4="http://schemas.microsoft.com/office/drawing/2016/5/10/chartex" xmlns:cx5="http://schemas.microsoft.com/office/drawing/2016/5/11/chartex" xmlns:cx6="http://schemas.microsoft.com/office/drawing/2016/5/12/chartex" xmlns:cx7="http://schemas.microsoft.com/office/drawing/2016/5/13/chartex" xmlns:cx8="http://schemas.microsoft.com/office/drawing/2016/5/14/chartex" xmlns:mc="http://schemas.openxmlformats.org/markup-compatibility/2006" xmlns:aink="http://schemas.microsoft.com/office/drawing/2016/ink" xmlns:am3d="http://schemas.microsoft.com/office/drawing/2017/model3d" xmlns:o="urn:schemas-microsoft-com:office:office" xmlns:oel="http://schemas.microsoft.com/office/2019/extlst" xmlns:r="http://schemas.openxmlformats.org/officeDocument/2006/relationships" xmlns:m="http://schemas.openxmlformats.org/officeDocument/2006/math" xmlns:v="urn:schemas-microsoft-com:vml" xmlns:wp14="http://schemas.microsoft.com/office/word/2010/wordprocessingDrawing" xmlns:wp="http://schemas.openxmlformats.org/drawingml/2006/wordprocessingDrawing" xmlns:w10="urn:schemas-microsoft-com:office:word" xmlns:w="http://schemas.openxmlformats.org/wordprocessingml/2006/main" xmlns:w14="http://schemas.microsoft.com/office/word/2010/wordml" xmlns:w15="http://schemas.microsoft.com/office/word/2012/wordml" xmlns:w16cex="http://schemas.microsoft.com/office/word/2018/wordml/cex" xmlns:w16cid="http://schemas.microsoft.com/office/word/2016/wordml/cid" xmlns:w16="http://schemas.microsoft.com/office/word/2018/wordml" xmlns:w16sdtdh="http://schemas.microsoft.com/office/word/2020/wordml/sdtdatahash" xmlns:w16se="http://schemas.microsoft.com/office/word/2015/wordml/symex" xmlns:wpg="http://schemas.microsoft.com/office/word/2010/wordprocessingGroup" xmlns:wpi="http://schemas.microsoft.com/office/word/2010/wordprocessingInk" xmlns:wne="http://schemas.microsoft.com/office/word/2006/wordml" xmlns:wps="http://schemas.microsoft.com/office/word/2010/wordprocessingShape" mc:Ignorable="w14 w15 w16se w16cid w16 w16cex w16sdtdh wp14">
   <w:footnote w:type="separator" w:id="-1">
     <w:p>
       <w:pPr>
@@ -13700,7 +14035,7 @@
 </file>
 
 <file path=word/header1.xml><?xml version="1.0" encoding="utf-8"?>
-<w:hdr xmlns:wpc="http://schemas.microsoft.com/office/word/2010/wordprocessingCanvas" xmlns:cx="http://schemas.microsoft.com/office/drawing/2014/chartex" xmlns:cx1="http://schemas.microsoft.com/office/drawing/2015/9/8/chartex" xmlns:cx2="http://schemas.microsoft.com/office/drawing/2015/10/21/chartex" xmlns:cx3="http://schemas.microsoft.com/office/drawing/2016/5/9/chartex" xmlns:cx4="http://schemas.microsoft.com/office/drawing/2016/5/10/chartex" xmlns:cx5="http://schemas.microsoft.com/office/drawing/2016/5/11/chartex" xmlns:cx6="http://schemas.microsoft.com/office/drawing/2016/5/12/chartex" xmlns:cx7="http://schemas.microsoft.com/office/drawing/2016/5/13/chartex" xmlns:cx8="http://schemas.microsoft.com/office/drawing/2016/5/14/chartex" xmlns:mc="http://schemas.openxmlformats.org/markup-compatibility/2006" xmlns:aink="http://schemas.microsoft.com/office/drawing/2016/ink" xmlns:am3d="http://schemas.microsoft.com/office/drawing/2017/model3d" xmlns:o="urn:schemas-microsoft-com:office:office" xmlns:r="http://schemas.openxmlformats.org/officeDocument/2006/relationships" xmlns:m="http://schemas.openxmlformats.org/officeDocument/2006/math" xmlns:v="urn:schemas-microsoft-com:vml" xmlns:wp14="http://schemas.microsoft.com/office/word/2010/wordprocessingDrawing" xmlns:wp="http://schemas.openxmlformats.org/drawingml/2006/wordprocessingDrawing" xmlns:w10="urn:schemas-microsoft-com:office:word" xmlns:w="http://schemas.openxmlformats.org/wordprocessingml/2006/main" xmlns:w14="http://schemas.microsoft.com/office/word/2010/wordml" xmlns:w15="http://schemas.microsoft.com/office/word/2012/wordml" xmlns:w16cid="http://schemas.microsoft.com/office/word/2016/wordml/cid" xmlns:w16se="http://schemas.microsoft.com/office/word/2015/wordml/symex" xmlns:wpg="http://schemas.microsoft.com/office/word/2010/wordprocessingGroup" xmlns:wpi="http://schemas.microsoft.com/office/word/2010/wordprocessingInk" xmlns:wne="http://schemas.microsoft.com/office/word/2006/wordml" xmlns:wps="http://schemas.microsoft.com/office/word/2010/wordprocessingShape" mc:Ignorable="w14 w15 w16se w16cid wp14">
+<w:hdr xmlns:wpc="http://schemas.microsoft.com/office/word/2010/wordprocessingCanvas" xmlns:cx="http://schemas.microsoft.com/office/drawing/2014/chartex" xmlns:cx1="http://schemas.microsoft.com/office/drawing/2015/9/8/chartex" xmlns:cx2="http://schemas.microsoft.com/office/drawing/2015/10/21/chartex" xmlns:cx3="http://schemas.microsoft.com/office/drawing/2016/5/9/chartex" xmlns:cx4="http://schemas.microsoft.com/office/drawing/2016/5/10/chartex" xmlns:cx5="http://schemas.microsoft.com/office/drawing/2016/5/11/chartex" xmlns:cx6="http://schemas.microsoft.com/office/drawing/2016/5/12/chartex" xmlns:cx7="http://schemas.microsoft.com/office/drawing/2016/5/13/chartex" xmlns:cx8="http://schemas.microsoft.com/office/drawing/2016/5/14/chartex" xmlns:mc="http://schemas.openxmlformats.org/markup-compatibility/2006" xmlns:aink="http://schemas.microsoft.com/office/drawing/2016/ink" xmlns:am3d="http://schemas.microsoft.com/office/drawing/2017/model3d" xmlns:o="urn:schemas-microsoft-com:office:office" xmlns:oel="http://schemas.microsoft.com/office/2019/extlst" xmlns:r="http://schemas.openxmlformats.org/officeDocument/2006/relationships" xmlns:m="http://schemas.openxmlformats.org/officeDocument/2006/math" xmlns:v="urn:schemas-microsoft-com:vml" xmlns:wp14="http://schemas.microsoft.com/office/word/2010/wordprocessingDrawing" xmlns:wp="http://schemas.openxmlformats.org/drawingml/2006/wordprocessingDrawing" xmlns:w10="urn:schemas-microsoft-com:office:word" xmlns:w="http://schemas.openxmlformats.org/wordprocessingml/2006/main" xmlns:w14="http://schemas.microsoft.com/office/word/2010/wordml" xmlns:w15="http://schemas.microsoft.com/office/word/2012/wordml" xmlns:w16cex="http://schemas.microsoft.com/office/word/2018/wordml/cex" xmlns:w16cid="http://schemas.microsoft.com/office/word/2016/wordml/cid" xmlns:w16="http://schemas.microsoft.com/office/word/2018/wordml" xmlns:w16sdtdh="http://schemas.microsoft.com/office/word/2020/wordml/sdtdatahash" xmlns:w16se="http://schemas.microsoft.com/office/word/2015/wordml/symex" xmlns:wpg="http://schemas.microsoft.com/office/word/2010/wordprocessingGroup" xmlns:wpi="http://schemas.microsoft.com/office/word/2010/wordprocessingInk" xmlns:wne="http://schemas.microsoft.com/office/word/2006/wordml" xmlns:wps="http://schemas.microsoft.com/office/word/2010/wordprocessingShape" mc:Ignorable="w14 w15 w16se w16cid w16 w16cex w16sdtdh wp14">
   <w:p>
     <w:pPr>
       <w:pStyle w:val="Encabezado"/>
@@ -13879,7 +14214,7 @@
 </file>
 
 <file path=word/numbering.xml><?xml version="1.0" encoding="utf-8"?>
-<w:numbering xmlns:wpc="http://schemas.microsoft.com/office/word/2010/wordprocessingCanvas" xmlns:cx="http://schemas.microsoft.com/office/drawing/2014/chartex" xmlns:cx1="http://schemas.microsoft.com/office/drawing/2015/9/8/chartex" xmlns:cx2="http://schemas.microsoft.com/office/drawing/2015/10/21/chartex" xmlns:cx3="http://schemas.microsoft.com/office/drawing/2016/5/9/chartex" xmlns:cx4="http://schemas.microsoft.com/office/drawing/2016/5/10/chartex" xmlns:cx5="http://schemas.microsoft.com/office/drawing/2016/5/11/chartex" xmlns:cx6="http://schemas.microsoft.com/office/drawing/2016/5/12/chartex" xmlns:cx7="http://schemas.microsoft.com/office/drawing/2016/5/13/chartex" xmlns:cx8="http://schemas.microsoft.com/office/drawing/2016/5/14/chartex" xmlns:mc="http://schemas.openxmlformats.org/markup-compatibility/2006" xmlns:aink="http://schemas.microsoft.com/office/drawing/2016/ink" xmlns:am3d="http://schemas.microsoft.com/office/drawing/2017/model3d" xmlns:o="urn:schemas-microsoft-com:office:office" xmlns:r="http://schemas.openxmlformats.org/officeDocument/2006/relationships" xmlns:m="http://schemas.openxmlformats.org/officeDocument/2006/math" xmlns:v="urn:schemas-microsoft-com:vml" xmlns:wp14="http://schemas.microsoft.com/office/word/2010/wordprocessingDrawing" xmlns:wp="http://schemas.openxmlformats.org/drawingml/2006/wordprocessingDrawing" xmlns:w10="urn:schemas-microsoft-com:office:word" xmlns:w="http://schemas.openxmlformats.org/wordprocessingml/2006/main" xmlns:w14="http://schemas.microsoft.com/office/word/2010/wordml" xmlns:w15="http://schemas.microsoft.com/office/word/2012/wordml" xmlns:w16cid="http://schemas.microsoft.com/office/word/2016/wordml/cid" xmlns:w16se="http://schemas.microsoft.com/office/word/2015/wordml/symex" xmlns:wpg="http://schemas.microsoft.com/office/word/2010/wordprocessingGroup" xmlns:wpi="http://schemas.microsoft.com/office/word/2010/wordprocessingInk" xmlns:wne="http://schemas.microsoft.com/office/word/2006/wordml" xmlns:wps="http://schemas.microsoft.com/office/word/2010/wordprocessingShape" mc:Ignorable="w14 w15 w16se w16cid wp14">
+<w:numbering xmlns:wpc="http://schemas.microsoft.com/office/word/2010/wordprocessingCanvas" xmlns:cx="http://schemas.microsoft.com/office/drawing/2014/chartex" xmlns:cx1="http://schemas.microsoft.com/office/drawing/2015/9/8/chartex" xmlns:cx2="http://schemas.microsoft.com/office/drawing/2015/10/21/chartex" xmlns:cx3="http://schemas.microsoft.com/office/drawing/2016/5/9/chartex" xmlns:cx4="http://schemas.microsoft.com/office/drawing/2016/5/10/chartex" xmlns:cx5="http://schemas.microsoft.com/office/drawing/2016/5/11/chartex" xmlns:cx6="http://schemas.microsoft.com/office/drawing/2016/5/12/chartex" xmlns:cx7="http://schemas.microsoft.com/office/drawing/2016/5/13/chartex" xmlns:cx8="http://schemas.microsoft.com/office/drawing/2016/5/14/chartex" xmlns:mc="http://schemas.openxmlformats.org/markup-compatibility/2006" xmlns:aink="http://schemas.microsoft.com/office/drawing/2016/ink" xmlns:am3d="http://schemas.microsoft.com/office/drawing/2017/model3d" xmlns:o="urn:schemas-microsoft-com:office:office" xmlns:oel="http://schemas.microsoft.com/office/2019/extlst" xmlns:r="http://schemas.openxmlformats.org/officeDocument/2006/relationships" xmlns:m="http://schemas.openxmlformats.org/officeDocument/2006/math" xmlns:v="urn:schemas-microsoft-com:vml" xmlns:wp14="http://schemas.microsoft.com/office/word/2010/wordprocessingDrawing" xmlns:wp="http://schemas.openxmlformats.org/drawingml/2006/wordprocessingDrawing" xmlns:w10="urn:schemas-microsoft-com:office:word" xmlns:w="http://schemas.openxmlformats.org/wordprocessingml/2006/main" xmlns:w14="http://schemas.microsoft.com/office/word/2010/wordml" xmlns:w15="http://schemas.microsoft.com/office/word/2012/wordml" xmlns:w16cex="http://schemas.microsoft.com/office/word/2018/wordml/cex" xmlns:w16cid="http://schemas.microsoft.com/office/word/2016/wordml/cid" xmlns:w16="http://schemas.microsoft.com/office/word/2018/wordml" xmlns:w16sdtdh="http://schemas.microsoft.com/office/word/2020/wordml/sdtdatahash" xmlns:w16se="http://schemas.microsoft.com/office/word/2015/wordml/symex" xmlns:wpg="http://schemas.microsoft.com/office/word/2010/wordprocessingGroup" xmlns:wpi="http://schemas.microsoft.com/office/word/2010/wordprocessingInk" xmlns:wne="http://schemas.microsoft.com/office/word/2006/wordml" xmlns:wps="http://schemas.microsoft.com/office/word/2010/wordprocessingShape" mc:Ignorable="w14 w15 w16se w16cid w16 w16cex w16sdtdh wp14">
   <w:abstractNum w:abstractNumId="0" w15:restartNumberingAfterBreak="0">
     <w:nsid w:val="037553DC"/>
     <w:multiLevelType w:val="hybridMultilevel"/>
@@ -18039,115 +18374,115 @@
       </w:rPr>
     </w:lvl>
   </w:abstractNum>
-  <w:num w:numId="1">
+  <w:num w:numId="1" w16cid:durableId="2019573066">
     <w:abstractNumId w:val="15"/>
   </w:num>
-  <w:num w:numId="2">
+  <w:num w:numId="2" w16cid:durableId="1133522891">
     <w:abstractNumId w:val="20"/>
   </w:num>
-  <w:num w:numId="3">
+  <w:num w:numId="3" w16cid:durableId="45758009">
     <w:abstractNumId w:val="29"/>
   </w:num>
-  <w:num w:numId="4">
+  <w:num w:numId="4" w16cid:durableId="968971957">
     <w:abstractNumId w:val="18"/>
   </w:num>
-  <w:num w:numId="5">
+  <w:num w:numId="5" w16cid:durableId="972254225">
     <w:abstractNumId w:val="10"/>
   </w:num>
-  <w:num w:numId="6">
+  <w:num w:numId="6" w16cid:durableId="1764032676">
     <w:abstractNumId w:val="36"/>
   </w:num>
-  <w:num w:numId="7">
+  <w:num w:numId="7" w16cid:durableId="1404525248">
     <w:abstractNumId w:val="7"/>
   </w:num>
-  <w:num w:numId="8">
+  <w:num w:numId="8" w16cid:durableId="108817067">
     <w:abstractNumId w:val="13"/>
   </w:num>
-  <w:num w:numId="9">
+  <w:num w:numId="9" w16cid:durableId="1449398038">
     <w:abstractNumId w:val="24"/>
   </w:num>
-  <w:num w:numId="10">
+  <w:num w:numId="10" w16cid:durableId="839391248">
     <w:abstractNumId w:val="17"/>
   </w:num>
-  <w:num w:numId="11">
+  <w:num w:numId="11" w16cid:durableId="884756880">
     <w:abstractNumId w:val="21"/>
   </w:num>
-  <w:num w:numId="12">
+  <w:num w:numId="12" w16cid:durableId="244848104">
     <w:abstractNumId w:val="23"/>
   </w:num>
-  <w:num w:numId="13">
+  <w:num w:numId="13" w16cid:durableId="1356692608">
     <w:abstractNumId w:val="34"/>
   </w:num>
-  <w:num w:numId="14">
+  <w:num w:numId="14" w16cid:durableId="958338608">
     <w:abstractNumId w:val="35"/>
   </w:num>
-  <w:num w:numId="15">
+  <w:num w:numId="15" w16cid:durableId="1291860269">
     <w:abstractNumId w:val="6"/>
   </w:num>
-  <w:num w:numId="16">
+  <w:num w:numId="16" w16cid:durableId="1594821019">
     <w:abstractNumId w:val="8"/>
   </w:num>
-  <w:num w:numId="17">
+  <w:num w:numId="17" w16cid:durableId="1989287458">
     <w:abstractNumId w:val="30"/>
   </w:num>
-  <w:num w:numId="18">
+  <w:num w:numId="18" w16cid:durableId="1236819561">
     <w:abstractNumId w:val="33"/>
   </w:num>
-  <w:num w:numId="19">
+  <w:num w:numId="19" w16cid:durableId="1279331647">
     <w:abstractNumId w:val="27"/>
   </w:num>
-  <w:num w:numId="20">
+  <w:num w:numId="20" w16cid:durableId="524173990">
     <w:abstractNumId w:val="14"/>
   </w:num>
-  <w:num w:numId="21">
+  <w:num w:numId="21" w16cid:durableId="1863857148">
     <w:abstractNumId w:val="16"/>
   </w:num>
-  <w:num w:numId="22">
+  <w:num w:numId="22" w16cid:durableId="857740136">
     <w:abstractNumId w:val="11"/>
   </w:num>
-  <w:num w:numId="23">
+  <w:num w:numId="23" w16cid:durableId="1341928512">
     <w:abstractNumId w:val="2"/>
   </w:num>
-  <w:num w:numId="24">
+  <w:num w:numId="24" w16cid:durableId="1681734212">
     <w:abstractNumId w:val="22"/>
   </w:num>
-  <w:num w:numId="25">
+  <w:num w:numId="25" w16cid:durableId="1420055508">
     <w:abstractNumId w:val="1"/>
   </w:num>
-  <w:num w:numId="26">
+  <w:num w:numId="26" w16cid:durableId="1216895672">
     <w:abstractNumId w:val="19"/>
   </w:num>
-  <w:num w:numId="27">
+  <w:num w:numId="27" w16cid:durableId="696464702">
     <w:abstractNumId w:val="25"/>
   </w:num>
-  <w:num w:numId="28">
+  <w:num w:numId="28" w16cid:durableId="747506628">
     <w:abstractNumId w:val="0"/>
   </w:num>
-  <w:num w:numId="29">
+  <w:num w:numId="29" w16cid:durableId="966623032">
     <w:abstractNumId w:val="9"/>
   </w:num>
-  <w:num w:numId="30">
+  <w:num w:numId="30" w16cid:durableId="16272364">
     <w:abstractNumId w:val="28"/>
   </w:num>
-  <w:num w:numId="31">
+  <w:num w:numId="31" w16cid:durableId="315572053">
     <w:abstractNumId w:val="12"/>
   </w:num>
-  <w:num w:numId="32">
+  <w:num w:numId="32" w16cid:durableId="1844591277">
     <w:abstractNumId w:val="5"/>
   </w:num>
-  <w:num w:numId="33">
+  <w:num w:numId="33" w16cid:durableId="1082024155">
     <w:abstractNumId w:val="31"/>
   </w:num>
-  <w:num w:numId="34">
+  <w:num w:numId="34" w16cid:durableId="35128770">
     <w:abstractNumId w:val="32"/>
   </w:num>
-  <w:num w:numId="35">
+  <w:num w:numId="35" w16cid:durableId="170604755">
     <w:abstractNumId w:val="3"/>
   </w:num>
-  <w:num w:numId="36">
+  <w:num w:numId="36" w16cid:durableId="373045582">
     <w:abstractNumId w:val="26"/>
   </w:num>
-  <w:num w:numId="37">
+  <w:num w:numId="37" w16cid:durableId="721641399">
     <w:abstractNumId w:val="4"/>
   </w:num>
   <w:numIdMacAtCleanup w:val="15"/>
@@ -18155,7 +18490,7 @@
 </file>
 
 <file path=word/styles.xml><?xml version="1.0" encoding="utf-8"?>
-<w:styles xmlns:mc="http://schemas.openxmlformats.org/markup-compatibility/2006" xmlns:r="http://schemas.openxmlformats.org/officeDocument/2006/relationships" xmlns:w="http://schemas.openxmlformats.org/wordprocessingml/2006/main" xmlns:w14="http://schemas.microsoft.com/office/word/2010/wordml" xmlns:w15="http://schemas.microsoft.com/office/word/2012/wordml" xmlns:w16cid="http://schemas.microsoft.com/office/word/2016/wordml/cid" xmlns:w16se="http://schemas.microsoft.com/office/word/2015/wordml/symex" mc:Ignorable="w14 w15 w16se w16cid">
+<w:styles xmlns:mc="http://schemas.openxmlformats.org/markup-compatibility/2006" xmlns:r="http://schemas.openxmlformats.org/officeDocument/2006/relationships" xmlns:w="http://schemas.openxmlformats.org/wordprocessingml/2006/main" xmlns:w14="http://schemas.microsoft.com/office/word/2010/wordml" xmlns:w15="http://schemas.microsoft.com/office/word/2012/wordml" xmlns:w16cex="http://schemas.microsoft.com/office/word/2018/wordml/cex" xmlns:w16cid="http://schemas.microsoft.com/office/word/2016/wordml/cid" xmlns:w16="http://schemas.microsoft.com/office/word/2018/wordml" xmlns:w16sdtdh="http://schemas.microsoft.com/office/word/2020/wordml/sdtdatahash" xmlns:w16se="http://schemas.microsoft.com/office/word/2015/wordml/symex" mc:Ignorable="w14 w15 w16se w16cid w16 w16cex w16sdtdh">
   <w:docDefaults>
     <w:rPrDefault>
       <w:rPr>
@@ -19150,10 +19485,6 @@
 </file>
 
 <file path=customXml/item1.xml><?xml version="1.0" encoding="utf-8"?>
-<b:Sources xmlns:b="http://schemas.openxmlformats.org/officeDocument/2006/bibliography" xmlns="http://schemas.openxmlformats.org/officeDocument/2006/bibliography" SelectedStyle="\APA.XSL" StyleName="APA"/>
-</file>
-
-<file path=customXml/item2.xml><?xml version="1.0" encoding="utf-8"?>
 <ct:contentTypeSchema xmlns:ct="http://schemas.microsoft.com/office/2006/metadata/contentType" xmlns:ma="http://schemas.microsoft.com/office/2006/metadata/properties/metaAttributes" ct:_="" ma:_="" ma:contentTypeName="Documento" ma:contentTypeID="0x01010054CBA08B7824894AA16DE9F2638AAE9B" ma:contentTypeVersion="0" ma:contentTypeDescription="Crear nuevo documento." ma:contentTypeScope="" ma:versionID="6dde890e098251c6f99980558f1fc4f2">
   <xsd:schema xmlns:xsd="http://www.w3.org/2001/XMLSchema" xmlns:xs="http://www.w3.org/2001/XMLSchema" xmlns:p="http://schemas.microsoft.com/office/2006/metadata/properties" targetNamespace="http://schemas.microsoft.com/office/2006/metadata/properties" ma:root="true" ma:fieldsID="5b2b1fa7a59e354d7f595b7732424404">
     <xsd:element name="properties">
@@ -19267,7 +19598,17 @@
 </ct:contentTypeSchema>
 </file>
 
+<file path=customXml/item2.xml><?xml version="1.0" encoding="utf-8"?>
+<b:Sources xmlns:b="http://schemas.openxmlformats.org/officeDocument/2006/bibliography" xmlns="http://schemas.openxmlformats.org/officeDocument/2006/bibliography" SelectedStyle="\APA.XSL" StyleName="APA"/>
+</file>
+
 <file path=customXml/item3.xml><?xml version="1.0" encoding="utf-8"?>
+<p:properties xmlns:p="http://schemas.microsoft.com/office/2006/metadata/properties" xmlns:xsi="http://www.w3.org/2001/XMLSchema-instance" xmlns:pc="http://schemas.microsoft.com/office/infopath/2007/PartnerControls">
+  <documentManagement/>
+</p:properties>
+</file>
+
+<file path=customXml/item4.xml><?xml version="1.0" encoding="utf-8"?>
 <?mso-contentType ?>
 <FormTemplates xmlns="http://schemas.microsoft.com/sharepoint/v3/contenttype/forms">
   <Display>DocumentLibraryForm</Display>
@@ -19276,13 +19617,23 @@
 </FormTemplates>
 </file>
 
-<file path=customXml/item4.xml><?xml version="1.0" encoding="utf-8"?>
-<p:properties xmlns:p="http://schemas.microsoft.com/office/2006/metadata/properties" xmlns:xsi="http://www.w3.org/2001/XMLSchema-instance" xmlns:pc="http://schemas.microsoft.com/office/infopath/2007/PartnerControls">
-  <documentManagement/>
-</p:properties>
+<file path=customXml/itemProps1.xml><?xml version="1.0" encoding="utf-8"?>
+<ds:datastoreItem xmlns:ds="http://schemas.openxmlformats.org/officeDocument/2006/customXml" ds:itemID="{A823BDBB-6B6E-41A4-8A16-6DEA7B9B03D2}">
+  <ds:schemaRefs>
+    <ds:schemaRef ds:uri="http://schemas.microsoft.com/office/2006/metadata/contentType"/>
+    <ds:schemaRef ds:uri="http://schemas.microsoft.com/office/2006/metadata/properties/metaAttributes"/>
+    <ds:schemaRef ds:uri="http://www.w3.org/2001/XMLSchema"/>
+    <ds:schemaRef ds:uri="http://schemas.microsoft.com/office/2006/metadata/properties"/>
+    <ds:schemaRef ds:uri="http://schemas.openxmlformats.org/package/2006/metadata/core-properties"/>
+    <ds:schemaRef ds:uri="http://purl.org/dc/elements/1.1/"/>
+    <ds:schemaRef ds:uri="http://purl.org/dc/terms/"/>
+    <ds:schemaRef ds:uri="http://schemas.microsoft.com/internal/obd"/>
+    <ds:schemaRef ds:uri="http://schemas.microsoft.com/office/infopath/2007/PartnerControls"/>
+  </ds:schemaRefs>
+</ds:datastoreItem>
 </file>
 
-<file path=customXml/itemProps1.xml><?xml version="1.0" encoding="utf-8"?>
+<file path=customXml/itemProps2.xml><?xml version="1.0" encoding="utf-8"?>
 <ds:datastoreItem xmlns:ds="http://schemas.openxmlformats.org/officeDocument/2006/customXml" ds:itemID="{D3B276DE-98AE-4E07-A3C3-B562CEAE74CA}">
   <ds:schemaRefs>
     <ds:schemaRef ds:uri="http://schemas.openxmlformats.org/officeDocument/2006/bibliography"/>
@@ -19290,14 +19641,19 @@
 </ds:datastoreItem>
 </file>
 
-<file path=customXml/itemProps2.xml><?xml version="1.0" encoding="utf-8"?>
-<ds:datastoreItem xmlns:ds="http://schemas.openxmlformats.org/officeDocument/2006/customXml" ds:itemID="{A823BDBB-6B6E-41A4-8A16-6DEA7B9B03D2}"/>
-</file>
-
 <file path=customXml/itemProps3.xml><?xml version="1.0" encoding="utf-8"?>
-<ds:datastoreItem xmlns:ds="http://schemas.openxmlformats.org/officeDocument/2006/customXml" ds:itemID="{39BC3990-2716-4FD0-A56E-B45235B0BEC7}"/>
+<ds:datastoreItem xmlns:ds="http://schemas.openxmlformats.org/officeDocument/2006/customXml" ds:itemID="{36CD404E-9DEB-46A9-8412-0DDF222DC3F6}">
+  <ds:schemaRefs>
+    <ds:schemaRef ds:uri="http://schemas.microsoft.com/office/2006/metadata/properties"/>
+    <ds:schemaRef ds:uri="http://schemas.microsoft.com/office/infopath/2007/PartnerControls"/>
+  </ds:schemaRefs>
+</ds:datastoreItem>
 </file>
 
 <file path=customXml/itemProps4.xml><?xml version="1.0" encoding="utf-8"?>
-<ds:datastoreItem xmlns:ds="http://schemas.openxmlformats.org/officeDocument/2006/customXml" ds:itemID="{36CD404E-9DEB-46A9-8412-0DDF222DC3F6}"/>
+<ds:datastoreItem xmlns:ds="http://schemas.openxmlformats.org/officeDocument/2006/customXml" ds:itemID="{39BC3990-2716-4FD0-A56E-B45235B0BEC7}">
+  <ds:schemaRefs>
+    <ds:schemaRef ds:uri="http://schemas.microsoft.com/sharepoint/v3/contenttype/forms"/>
+  </ds:schemaRefs>
+</ds:datastoreItem>
 </file>
</xml_diff>